<commit_message>
sidebar of spotify added
</commit_message>
<xml_diff>
--- a/Advanced CSS.docx
+++ b/Advanced CSS.docx
@@ -981,6 +981,7 @@
         </w:rPr>
         <w:t>RGB (</w:t>
       </w:r>
+      <w:proofErr w:type="gramStart"/>
       <w:r>
         <w:rPr>
           <w:rFonts w:ascii="Courier" w:hAnsi="Courier" w:cs="Courier"/>
@@ -989,7 +990,18 @@
           <w:szCs w:val="19"/>
           <w:highlight w:val="yellow"/>
         </w:rPr>
-        <w:t>rgb(0, 0, 255)</w:t>
+        <w:t>rgb(</w:t>
+      </w:r>
+      <w:proofErr w:type="gramEnd"/>
+      <w:r>
+        <w:rPr>
+          <w:rFonts w:ascii="Courier" w:hAnsi="Courier" w:cs="Courier"/>
+          <w:color w:val="262626"/>
+          <w:sz w:val="19"/>
+          <w:szCs w:val="19"/>
+          <w:highlight w:val="yellow"/>
+        </w:rPr>
+        <w:t>0, 0, 255)</w:t>
       </w:r>
       <w:r>
         <w:rPr>
@@ -1856,16 +1868,36 @@
           <w:sz w:val="20"/>
           <w:szCs w:val="20"/>
         </w:rPr>
-        <w:t>pure white from 40% to 60%. Then the final color s</w:t>
-      </w:r>
-      <w:r>
-        <w:rPr>
-          <w:rFonts w:ascii="NewBaskerville-Roman" w:hAnsi="NewBaskerville-Roman" w:cs="NewBaskerville-Roman"/>
-          <w:color w:val="262626"/>
-          <w:sz w:val="20"/>
-          <w:szCs w:val="20"/>
-        </w:rPr>
-        <w:t xml:space="preserve">top, also at 60%, is blue. This </w:t>
+        <w:t xml:space="preserve">pure white from 40% to 60%. Then the final color </w:t>
+      </w:r>
+      <w:proofErr w:type="gramStart"/>
+      <w:r>
+        <w:rPr>
+          <w:rFonts w:ascii="NewBaskerville-Roman" w:hAnsi="NewBaskerville-Roman" w:cs="NewBaskerville-Roman"/>
+          <w:color w:val="262626"/>
+          <w:sz w:val="20"/>
+          <w:szCs w:val="20"/>
+        </w:rPr>
+        <w:t>s</w:t>
+      </w:r>
+      <w:r>
+        <w:rPr>
+          <w:rFonts w:ascii="NewBaskerville-Roman" w:hAnsi="NewBaskerville-Roman" w:cs="NewBaskerville-Roman"/>
+          <w:color w:val="262626"/>
+          <w:sz w:val="20"/>
+          <w:szCs w:val="20"/>
+        </w:rPr>
+        <w:t>top</w:t>
+      </w:r>
+      <w:proofErr w:type="gramEnd"/>
+      <w:r>
+        <w:rPr>
+          <w:rFonts w:ascii="NewBaskerville-Roman" w:hAnsi="NewBaskerville-Roman" w:cs="NewBaskerville-Roman"/>
+          <w:color w:val="262626"/>
+          <w:sz w:val="20"/>
+          <w:szCs w:val="20"/>
+        </w:rPr>
+        <w:t xml:space="preserve">, also at 60%, is blue. This </w:t>
       </w:r>
       <w:r>
         <w:rPr>
@@ -1969,7 +2001,29 @@
           <w:szCs w:val="19"/>
           <w:highlight w:val="yellow"/>
         </w:rPr>
-        <w:t>repeating-linear-gradient()</w:t>
+        <w:t>repeating-linear-</w:t>
+      </w:r>
+      <w:proofErr w:type="gramStart"/>
+      <w:r>
+        <w:rPr>
+          <w:rFonts w:ascii="Courier" w:hAnsi="Courier" w:cs="Courier"/>
+          <w:color w:val="262626"/>
+          <w:sz w:val="19"/>
+          <w:szCs w:val="19"/>
+          <w:highlight w:val="yellow"/>
+        </w:rPr>
+        <w:t>gradient(</w:t>
+      </w:r>
+      <w:proofErr w:type="gramEnd"/>
+      <w:r>
+        <w:rPr>
+          <w:rFonts w:ascii="Courier" w:hAnsi="Courier" w:cs="Courier"/>
+          <w:color w:val="262626"/>
+          <w:sz w:val="19"/>
+          <w:szCs w:val="19"/>
+          <w:highlight w:val="yellow"/>
+        </w:rPr>
+        <w:t>)</w:t>
       </w:r>
       <w:r>
         <w:rPr>
@@ -2310,7 +2364,25 @@
                 <w:sz w:val="14"/>
                 <w:szCs w:val="14"/>
               </w:rPr>
-              <w:t>radial-gradient(circle, white, midnightblue)</w:t>
+              <w:t>radial-</w:t>
+            </w:r>
+            <w:proofErr w:type="gramStart"/>
+            <w:r>
+              <w:rPr>
+                <w:rFonts w:ascii="Courier" w:hAnsi="Courier" w:cs="Courier"/>
+                <w:sz w:val="14"/>
+                <w:szCs w:val="14"/>
+              </w:rPr>
+              <w:t>gradient(</w:t>
+            </w:r>
+            <w:proofErr w:type="gramEnd"/>
+            <w:r>
+              <w:rPr>
+                <w:rFonts w:ascii="Courier" w:hAnsi="Courier" w:cs="Courier"/>
+                <w:sz w:val="14"/>
+                <w:szCs w:val="14"/>
+              </w:rPr>
+              <w:t>circle, white, midnightblue)</w:t>
             </w:r>
           </w:p>
           <w:p>
@@ -3043,7 +3115,17 @@
           <w:sz w:val="20"/>
           <w:szCs w:val="20"/>
         </w:rPr>
-        <w:t xml:space="preserve">In this example, you’ll also use the </w:t>
+        <w:t xml:space="preserve">In this example, you’ll also use </w:t>
+      </w:r>
+      <w:proofErr w:type="gramStart"/>
+      <w:r>
+        <w:rPr>
+          <w:rFonts w:ascii="NewBaskerville-Roman" w:hAnsi="NewBaskerville-Roman" w:cs="NewBaskerville-Roman"/>
+          <w:color w:val="262626"/>
+          <w:sz w:val="20"/>
+          <w:szCs w:val="20"/>
+        </w:rPr>
+        <w:t xml:space="preserve">the </w:t>
       </w:r>
       <w:r>
         <w:rPr>
@@ -3064,6 +3146,7 @@
         </w:rPr>
         <w:t>active</w:t>
       </w:r>
+      <w:proofErr w:type="gramEnd"/>
       <w:r>
         <w:rPr>
           <w:rFonts w:ascii="Courier" w:hAnsi="Courier" w:cs="Courier"/>
@@ -3136,14 +3219,25 @@
                 <w:szCs w:val="16"/>
               </w:rPr>
             </w:pPr>
-            <w:r>
-              <w:rPr>
-                <w:rFonts w:ascii="Courier" w:hAnsi="Courier" w:cs="Courier"/>
-                <w:color w:val="262626"/>
-                <w:sz w:val="16"/>
-                <w:szCs w:val="16"/>
-              </w:rPr>
-              <w:t>.button {</w:t>
+            <w:proofErr w:type="gramStart"/>
+            <w:r>
+              <w:rPr>
+                <w:rFonts w:ascii="Courier" w:hAnsi="Courier" w:cs="Courier"/>
+                <w:color w:val="262626"/>
+                <w:sz w:val="16"/>
+                <w:szCs w:val="16"/>
+              </w:rPr>
+              <w:t>.button</w:t>
+            </w:r>
+            <w:proofErr w:type="gramEnd"/>
+            <w:r>
+              <w:rPr>
+                <w:rFonts w:ascii="Courier" w:hAnsi="Courier" w:cs="Courier"/>
+                <w:color w:val="262626"/>
+                <w:sz w:val="16"/>
+                <w:szCs w:val="16"/>
+              </w:rPr>
+              <w:t xml:space="preserve"> {</w:t>
             </w:r>
           </w:p>
           <w:p>
@@ -3329,7 +3423,27 @@
                 <w:sz w:val="16"/>
                 <w:szCs w:val="16"/>
               </w:rPr>
-              <w:t>background-image: linear-gradient(to bottom, #57b, #148);</w:t>
+              <w:t>background-image: linear-</w:t>
+            </w:r>
+            <w:proofErr w:type="gramStart"/>
+            <w:r>
+              <w:rPr>
+                <w:rFonts w:ascii="Courier" w:hAnsi="Courier" w:cs="Courier"/>
+                <w:color w:val="262626"/>
+                <w:sz w:val="16"/>
+                <w:szCs w:val="16"/>
+              </w:rPr>
+              <w:t>gradient(</w:t>
+            </w:r>
+            <w:proofErr w:type="gramEnd"/>
+            <w:r>
+              <w:rPr>
+                <w:rFonts w:ascii="Courier" w:hAnsi="Courier" w:cs="Courier"/>
+                <w:color w:val="262626"/>
+                <w:sz w:val="16"/>
+                <w:szCs w:val="16"/>
+              </w:rPr>
+              <w:t>to bottom, #57b, #148);</w:t>
             </w:r>
           </w:p>
           <w:p>
@@ -3397,14 +3511,25 @@
                 <w:szCs w:val="16"/>
               </w:rPr>
             </w:pPr>
-            <w:r>
-              <w:rPr>
-                <w:rFonts w:ascii="Courier" w:hAnsi="Courier" w:cs="Courier"/>
-                <w:color w:val="262626"/>
-                <w:sz w:val="16"/>
-                <w:szCs w:val="16"/>
-              </w:rPr>
-              <w:t>.button:active {</w:t>
+            <w:proofErr w:type="gramStart"/>
+            <w:r>
+              <w:rPr>
+                <w:rFonts w:ascii="Courier" w:hAnsi="Courier" w:cs="Courier"/>
+                <w:color w:val="262626"/>
+                <w:sz w:val="16"/>
+                <w:szCs w:val="16"/>
+              </w:rPr>
+              <w:t>.button</w:t>
+            </w:r>
+            <w:proofErr w:type="gramEnd"/>
+            <w:r>
+              <w:rPr>
+                <w:rFonts w:ascii="Courier" w:hAnsi="Courier" w:cs="Courier"/>
+                <w:color w:val="262626"/>
+                <w:sz w:val="16"/>
+                <w:szCs w:val="16"/>
+              </w:rPr>
+              <w:t>:active {</w:t>
             </w:r>
           </w:p>
           <w:p>
@@ -3467,7 +3592,27 @@
                 <w:sz w:val="16"/>
                 <w:szCs w:val="16"/>
               </w:rPr>
-              <w:t>inset 0 0.5em 1em rgba(0,0,0,0.4);</w:t>
+              <w:t xml:space="preserve">inset 0 0.5em 1em </w:t>
+            </w:r>
+            <w:proofErr w:type="gramStart"/>
+            <w:r>
+              <w:rPr>
+                <w:rFonts w:ascii="Courier" w:hAnsi="Courier" w:cs="Courier"/>
+                <w:color w:val="262626"/>
+                <w:sz w:val="16"/>
+                <w:szCs w:val="16"/>
+              </w:rPr>
+              <w:t>rgba(</w:t>
+            </w:r>
+            <w:proofErr w:type="gramEnd"/>
+            <w:r>
+              <w:rPr>
+                <w:rFonts w:ascii="Courier" w:hAnsi="Courier" w:cs="Courier"/>
+                <w:color w:val="262626"/>
+                <w:sz w:val="16"/>
+                <w:szCs w:val="16"/>
+              </w:rPr>
+              <w:t>0,0,0,0.4);</w:t>
             </w:r>
           </w:p>
           <w:p>
@@ -3678,7 +3823,27 @@
           <w:sz w:val="19"/>
           <w:szCs w:val="19"/>
         </w:rPr>
-        <w:t>0.5em 1em rgba(0,0,0,0.4)</w:t>
+        <w:t xml:space="preserve">0.5em 1em </w:t>
+      </w:r>
+      <w:proofErr w:type="gramStart"/>
+      <w:r>
+        <w:rPr>
+          <w:rFonts w:ascii="Courier" w:hAnsi="Courier" w:cs="Courier"/>
+          <w:color w:val="262626"/>
+          <w:sz w:val="19"/>
+          <w:szCs w:val="19"/>
+        </w:rPr>
+        <w:t>rgba(</w:t>
+      </w:r>
+      <w:proofErr w:type="gramEnd"/>
+      <w:r>
+        <w:rPr>
+          <w:rFonts w:ascii="Courier" w:hAnsi="Courier" w:cs="Courier"/>
+          <w:color w:val="262626"/>
+          <w:sz w:val="19"/>
+          <w:szCs w:val="19"/>
+        </w:rPr>
+        <w:t>0,0,0,0.4)</w:t>
       </w:r>
       <w:r>
         <w:rPr>
@@ -3892,14 +4057,25 @@
                 <w:szCs w:val="16"/>
               </w:rPr>
             </w:pPr>
-            <w:r>
-              <w:rPr>
-                <w:rFonts w:ascii="Courier" w:hAnsi="Courier" w:cs="Courier"/>
-                <w:color w:val="262626"/>
-                <w:sz w:val="16"/>
-                <w:szCs w:val="16"/>
-              </w:rPr>
-              <w:t>.button {</w:t>
+            <w:proofErr w:type="gramStart"/>
+            <w:r>
+              <w:rPr>
+                <w:rFonts w:ascii="Courier" w:hAnsi="Courier" w:cs="Courier"/>
+                <w:color w:val="262626"/>
+                <w:sz w:val="16"/>
+                <w:szCs w:val="16"/>
+              </w:rPr>
+              <w:t>.button</w:t>
+            </w:r>
+            <w:proofErr w:type="gramEnd"/>
+            <w:r>
+              <w:rPr>
+                <w:rFonts w:ascii="Courier" w:hAnsi="Courier" w:cs="Courier"/>
+                <w:color w:val="262626"/>
+                <w:sz w:val="16"/>
+                <w:szCs w:val="16"/>
+              </w:rPr>
+              <w:t xml:space="preserve"> {</w:t>
             </w:r>
           </w:p>
           <w:p>
@@ -4116,7 +4292,27 @@
                 <w:sz w:val="16"/>
                 <w:szCs w:val="16"/>
               </w:rPr>
-              <w:t>box-shadow: 0 0.2em 0.2em rgba(0, 0, 0, 0.15);</w:t>
+              <w:t xml:space="preserve">box-shadow: 0 0.2em 0.2em </w:t>
+            </w:r>
+            <w:proofErr w:type="gramStart"/>
+            <w:r>
+              <w:rPr>
+                <w:rFonts w:ascii="Courier" w:hAnsi="Courier" w:cs="Courier"/>
+                <w:color w:val="262626"/>
+                <w:sz w:val="16"/>
+                <w:szCs w:val="16"/>
+              </w:rPr>
+              <w:t>rgba(</w:t>
+            </w:r>
+            <w:proofErr w:type="gramEnd"/>
+            <w:r>
+              <w:rPr>
+                <w:rFonts w:ascii="Courier" w:hAnsi="Courier" w:cs="Courier"/>
+                <w:color w:val="262626"/>
+                <w:sz w:val="16"/>
+                <w:szCs w:val="16"/>
+              </w:rPr>
+              <w:t>0, 0, 0, 0.15);</w:t>
             </w:r>
           </w:p>
           <w:p>
@@ -4153,14 +4349,25 @@
                 <w:szCs w:val="16"/>
               </w:rPr>
             </w:pPr>
-            <w:r>
-              <w:rPr>
-                <w:rFonts w:ascii="Courier" w:hAnsi="Courier" w:cs="Courier"/>
-                <w:color w:val="262626"/>
-                <w:sz w:val="16"/>
-                <w:szCs w:val="16"/>
-              </w:rPr>
-              <w:t>.button:hover {</w:t>
+            <w:proofErr w:type="gramStart"/>
+            <w:r>
+              <w:rPr>
+                <w:rFonts w:ascii="Courier" w:hAnsi="Courier" w:cs="Courier"/>
+                <w:color w:val="262626"/>
+                <w:sz w:val="16"/>
+                <w:szCs w:val="16"/>
+              </w:rPr>
+              <w:t>.button</w:t>
+            </w:r>
+            <w:proofErr w:type="gramEnd"/>
+            <w:r>
+              <w:rPr>
+                <w:rFonts w:ascii="Courier" w:hAnsi="Courier" w:cs="Courier"/>
+                <w:color w:val="262626"/>
+                <w:sz w:val="16"/>
+                <w:szCs w:val="16"/>
+              </w:rPr>
+              <w:t>:hover {</w:t>
             </w:r>
           </w:p>
           <w:p>
@@ -4228,14 +4435,25 @@
                 <w:szCs w:val="16"/>
               </w:rPr>
             </w:pPr>
-            <w:r>
-              <w:rPr>
-                <w:rFonts w:ascii="Courier" w:hAnsi="Courier" w:cs="Courier"/>
-                <w:color w:val="262626"/>
-                <w:sz w:val="16"/>
-                <w:szCs w:val="16"/>
-              </w:rPr>
-              <w:t>.button:active {</w:t>
+            <w:proofErr w:type="gramStart"/>
+            <w:r>
+              <w:rPr>
+                <w:rFonts w:ascii="Courier" w:hAnsi="Courier" w:cs="Courier"/>
+                <w:color w:val="262626"/>
+                <w:sz w:val="16"/>
+                <w:szCs w:val="16"/>
+              </w:rPr>
+              <w:t>.button</w:t>
+            </w:r>
+            <w:proofErr w:type="gramEnd"/>
+            <w:r>
+              <w:rPr>
+                <w:rFonts w:ascii="Courier" w:hAnsi="Courier" w:cs="Courier"/>
+                <w:color w:val="262626"/>
+                <w:sz w:val="16"/>
+                <w:szCs w:val="16"/>
+              </w:rPr>
+              <w:t>:active {</w:t>
             </w:r>
           </w:p>
           <w:p>
@@ -4508,14 +4726,25 @@
                 <w:szCs w:val="16"/>
               </w:rPr>
             </w:pPr>
-            <w:r>
-              <w:rPr>
-                <w:rFonts w:ascii="Courier" w:hAnsi="Courier" w:cs="Courier"/>
-                <w:color w:val="262626"/>
-                <w:sz w:val="16"/>
-                <w:szCs w:val="16"/>
-              </w:rPr>
-              <w:t>.button {</w:t>
+            <w:proofErr w:type="gramStart"/>
+            <w:r>
+              <w:rPr>
+                <w:rFonts w:ascii="Courier" w:hAnsi="Courier" w:cs="Courier"/>
+                <w:color w:val="262626"/>
+                <w:sz w:val="16"/>
+                <w:szCs w:val="16"/>
+              </w:rPr>
+              <w:t>.button</w:t>
+            </w:r>
+            <w:proofErr w:type="gramEnd"/>
+            <w:r>
+              <w:rPr>
+                <w:rFonts w:ascii="Courier" w:hAnsi="Courier" w:cs="Courier"/>
+                <w:color w:val="262626"/>
+                <w:sz w:val="16"/>
+                <w:szCs w:val="16"/>
+              </w:rPr>
+              <w:t xml:space="preserve"> {</w:t>
             </w:r>
           </w:p>
           <w:p>
@@ -4818,14 +5047,25 @@
                 <w:szCs w:val="16"/>
               </w:rPr>
             </w:pPr>
-            <w:r>
-              <w:rPr>
-                <w:rFonts w:ascii="Courier" w:hAnsi="Courier" w:cs="Courier"/>
-                <w:color w:val="262626"/>
-                <w:sz w:val="16"/>
-                <w:szCs w:val="16"/>
-              </w:rPr>
-              <w:t>.button:active {</w:t>
+            <w:proofErr w:type="gramStart"/>
+            <w:r>
+              <w:rPr>
+                <w:rFonts w:ascii="Courier" w:hAnsi="Courier" w:cs="Courier"/>
+                <w:color w:val="262626"/>
+                <w:sz w:val="16"/>
+                <w:szCs w:val="16"/>
+              </w:rPr>
+              <w:t>.button</w:t>
+            </w:r>
+            <w:proofErr w:type="gramEnd"/>
+            <w:r>
+              <w:rPr>
+                <w:rFonts w:ascii="Courier" w:hAnsi="Courier" w:cs="Courier"/>
+                <w:color w:val="262626"/>
+                <w:sz w:val="16"/>
+                <w:szCs w:val="16"/>
+              </w:rPr>
+              <w:t>:active {</w:t>
             </w:r>
           </w:p>
           <w:p>
@@ -5096,7 +5336,29 @@
           <w:szCs w:val="16"/>
           <w:highlight w:val="yellow"/>
         </w:rPr>
-        <w:t>background-image: url(bear.jpg), linear-gradient(to bottom, #57b, #148);</w:t>
+        <w:t>background-image: url(bear.jpg), linear-</w:t>
+      </w:r>
+      <w:proofErr w:type="gramStart"/>
+      <w:r>
+        <w:rPr>
+          <w:rFonts w:ascii="Courier" w:hAnsi="Courier" w:cs="Courier"/>
+          <w:color w:val="000000"/>
+          <w:sz w:val="16"/>
+          <w:szCs w:val="16"/>
+          <w:highlight w:val="yellow"/>
+        </w:rPr>
+        <w:t>gradient(</w:t>
+      </w:r>
+      <w:proofErr w:type="gramEnd"/>
+      <w:r>
+        <w:rPr>
+          <w:rFonts w:ascii="Courier" w:hAnsi="Courier" w:cs="Courier"/>
+          <w:color w:val="000000"/>
+          <w:sz w:val="16"/>
+          <w:szCs w:val="16"/>
+          <w:highlight w:val="yellow"/>
+        </w:rPr>
+        <w:t>to bottom, #57b, #148);</w:t>
       </w:r>
       <w:r>
         <w:rPr>
@@ -5270,14 +5532,25 @@
                 <w:szCs w:val="16"/>
               </w:rPr>
             </w:pPr>
-            <w:r>
-              <w:rPr>
-                <w:rFonts w:ascii="Courier" w:hAnsi="Courier" w:cs="Courier"/>
-                <w:color w:val="262626"/>
-                <w:sz w:val="16"/>
-                <w:szCs w:val="16"/>
-              </w:rPr>
-              <w:t>.blend {</w:t>
+            <w:proofErr w:type="gramStart"/>
+            <w:r>
+              <w:rPr>
+                <w:rFonts w:ascii="Courier" w:hAnsi="Courier" w:cs="Courier"/>
+                <w:color w:val="262626"/>
+                <w:sz w:val="16"/>
+                <w:szCs w:val="16"/>
+              </w:rPr>
+              <w:t>.blend</w:t>
+            </w:r>
+            <w:proofErr w:type="gramEnd"/>
+            <w:r>
+              <w:rPr>
+                <w:rFonts w:ascii="Courier" w:hAnsi="Courier" w:cs="Courier"/>
+                <w:color w:val="262626"/>
+                <w:sz w:val="16"/>
+                <w:szCs w:val="16"/>
+              </w:rPr>
+              <w:t xml:space="preserve"> {</w:t>
             </w:r>
           </w:p>
           <w:p>
@@ -5989,7 +6262,27 @@
           <w:sz w:val="20"/>
           <w:szCs w:val="20"/>
         </w:rPr>
-        <w:t xml:space="preserve"> A </w:t>
+        <w:t xml:space="preserve"> </w:t>
+      </w:r>
+      <w:proofErr w:type="gramStart"/>
+      <w:r>
+        <w:rPr>
+          <w:rFonts w:ascii="NewBaskerville-Roman" w:hAnsi="NewBaskerville-Roman" w:cs="NewBaskerville-Roman"/>
+          <w:color w:val="262626"/>
+          <w:sz w:val="20"/>
+          <w:szCs w:val="20"/>
+        </w:rPr>
+        <w:t>A</w:t>
+      </w:r>
+      <w:proofErr w:type="gramEnd"/>
+      <w:r>
+        <w:rPr>
+          <w:rFonts w:ascii="NewBaskerville-Roman" w:hAnsi="NewBaskerville-Roman" w:cs="NewBaskerville-Roman"/>
+          <w:color w:val="262626"/>
+          <w:sz w:val="20"/>
+          <w:szCs w:val="20"/>
+        </w:rPr>
+        <w:t xml:space="preserve"> </w:t>
       </w:r>
       <w:r>
         <w:rPr>
@@ -6110,14 +6403,25 @@
                 <w:szCs w:val="16"/>
               </w:rPr>
             </w:pPr>
-            <w:r>
-              <w:rPr>
-                <w:rFonts w:ascii="Courier" w:hAnsi="Courier" w:cs="Courier"/>
-                <w:color w:val="262626"/>
-                <w:sz w:val="16"/>
-                <w:szCs w:val="16"/>
-              </w:rPr>
-              <w:t>.blend {</w:t>
+            <w:proofErr w:type="gramStart"/>
+            <w:r>
+              <w:rPr>
+                <w:rFonts w:ascii="Courier" w:hAnsi="Courier" w:cs="Courier"/>
+                <w:color w:val="262626"/>
+                <w:sz w:val="16"/>
+                <w:szCs w:val="16"/>
+              </w:rPr>
+              <w:t>.blend</w:t>
+            </w:r>
+            <w:proofErr w:type="gramEnd"/>
+            <w:r>
+              <w:rPr>
+                <w:rFonts w:ascii="Courier" w:hAnsi="Courier" w:cs="Courier"/>
+                <w:color w:val="262626"/>
+                <w:sz w:val="16"/>
+                <w:szCs w:val="16"/>
+              </w:rPr>
+              <w:t xml:space="preserve"> {</w:t>
             </w:r>
           </w:p>
           <w:p>
@@ -7981,14 +8285,25 @@
                 <w:szCs w:val="16"/>
               </w:rPr>
             </w:pPr>
-            <w:r>
-              <w:rPr>
-                <w:rFonts w:ascii="Courier" w:hAnsi="Courier" w:cs="Courier"/>
-                <w:color w:val="262626"/>
-                <w:sz w:val="16"/>
-                <w:szCs w:val="16"/>
-              </w:rPr>
-              <w:t>.blend {</w:t>
+            <w:proofErr w:type="gramStart"/>
+            <w:r>
+              <w:rPr>
+                <w:rFonts w:ascii="Courier" w:hAnsi="Courier" w:cs="Courier"/>
+                <w:color w:val="262626"/>
+                <w:sz w:val="16"/>
+                <w:szCs w:val="16"/>
+              </w:rPr>
+              <w:t>.blend</w:t>
+            </w:r>
+            <w:proofErr w:type="gramEnd"/>
+            <w:r>
+              <w:rPr>
+                <w:rFonts w:ascii="Courier" w:hAnsi="Courier" w:cs="Courier"/>
+                <w:color w:val="262626"/>
+                <w:sz w:val="16"/>
+                <w:szCs w:val="16"/>
+              </w:rPr>
+              <w:t xml:space="preserve"> {</w:t>
             </w:r>
           </w:p>
           <w:p>
@@ -8149,14 +8464,25 @@
                 <w:szCs w:val="16"/>
               </w:rPr>
             </w:pPr>
-            <w:r>
-              <w:rPr>
-                <w:rFonts w:ascii="Courier" w:hAnsi="Courier" w:cs="Courier"/>
-                <w:color w:val="262626"/>
-                <w:sz w:val="16"/>
-                <w:szCs w:val="16"/>
-              </w:rPr>
-              <w:t>.blend &gt; h1 {</w:t>
+            <w:proofErr w:type="gramStart"/>
+            <w:r>
+              <w:rPr>
+                <w:rFonts w:ascii="Courier" w:hAnsi="Courier" w:cs="Courier"/>
+                <w:color w:val="262626"/>
+                <w:sz w:val="16"/>
+                <w:szCs w:val="16"/>
+              </w:rPr>
+              <w:t>.blend</w:t>
+            </w:r>
+            <w:proofErr w:type="gramEnd"/>
+            <w:r>
+              <w:rPr>
+                <w:rFonts w:ascii="Courier" w:hAnsi="Courier" w:cs="Courier"/>
+                <w:color w:val="262626"/>
+                <w:sz w:val="16"/>
+                <w:szCs w:val="16"/>
+              </w:rPr>
+              <w:t xml:space="preserve"> &gt; h1 {</w:t>
             </w:r>
           </w:p>
           <w:p>
@@ -9157,7 +9483,27 @@
                 <w:sz w:val="16"/>
                 <w:szCs w:val="16"/>
               </w:rPr>
-              <w:t>background-color: hsl(180, 50%, 50%);</w:t>
+              <w:t xml:space="preserve">background-color: </w:t>
+            </w:r>
+            <w:proofErr w:type="gramStart"/>
+            <w:r>
+              <w:rPr>
+                <w:rFonts w:ascii="Courier" w:hAnsi="Courier" w:cs="Courier"/>
+                <w:color w:val="262626"/>
+                <w:sz w:val="16"/>
+                <w:szCs w:val="16"/>
+              </w:rPr>
+              <w:t>hsl(</w:t>
+            </w:r>
+            <w:proofErr w:type="gramEnd"/>
+            <w:r>
+              <w:rPr>
+                <w:rFonts w:ascii="Courier" w:hAnsi="Courier" w:cs="Courier"/>
+                <w:color w:val="262626"/>
+                <w:sz w:val="16"/>
+                <w:szCs w:val="16"/>
+              </w:rPr>
+              <w:t>180, 50%, 50%);</w:t>
             </w:r>
           </w:p>
           <w:p>
@@ -9380,14 +9726,25 @@
                 <w:szCs w:val="16"/>
               </w:rPr>
             </w:pPr>
-            <w:r>
-              <w:rPr>
-                <w:rFonts w:ascii="Courier" w:hAnsi="Courier" w:cs="Courier"/>
-                <w:color w:val="262626"/>
-                <w:sz w:val="16"/>
-                <w:szCs w:val="16"/>
-              </w:rPr>
-              <w:t>button:hover {</w:t>
+            <w:proofErr w:type="gramStart"/>
+            <w:r>
+              <w:rPr>
+                <w:rFonts w:ascii="Courier" w:hAnsi="Courier" w:cs="Courier"/>
+                <w:color w:val="262626"/>
+                <w:sz w:val="16"/>
+                <w:szCs w:val="16"/>
+              </w:rPr>
+              <w:t>button:hover</w:t>
+            </w:r>
+            <w:proofErr w:type="gramEnd"/>
+            <w:r>
+              <w:rPr>
+                <w:rFonts w:ascii="Courier" w:hAnsi="Courier" w:cs="Courier"/>
+                <w:color w:val="262626"/>
+                <w:sz w:val="16"/>
+                <w:szCs w:val="16"/>
+              </w:rPr>
+              <w:t xml:space="preserve"> {</w:t>
             </w:r>
           </w:p>
           <w:p>
@@ -9418,7 +9775,27 @@
                 <w:sz w:val="16"/>
                 <w:szCs w:val="16"/>
               </w:rPr>
-              <w:t>background-color: hsl(0, 50%, 50%);</w:t>
+              <w:t xml:space="preserve">background-color: </w:t>
+            </w:r>
+            <w:proofErr w:type="gramStart"/>
+            <w:r>
+              <w:rPr>
+                <w:rFonts w:ascii="Courier" w:hAnsi="Courier" w:cs="Courier"/>
+                <w:color w:val="262626"/>
+                <w:sz w:val="16"/>
+                <w:szCs w:val="16"/>
+              </w:rPr>
+              <w:t>hsl(</w:t>
+            </w:r>
+            <w:proofErr w:type="gramEnd"/>
+            <w:r>
+              <w:rPr>
+                <w:rFonts w:ascii="Courier" w:hAnsi="Courier" w:cs="Courier"/>
+                <w:color w:val="262626"/>
+                <w:sz w:val="16"/>
+                <w:szCs w:val="16"/>
+              </w:rPr>
+              <w:t>0, 50%, 50%);</w:t>
             </w:r>
           </w:p>
           <w:p>
@@ -9719,7 +10096,17 @@
           <w:sz w:val="20"/>
           <w:szCs w:val="20"/>
         </w:rPr>
-        <w:t xml:space="preserve">occur on a state change like </w:t>
+        <w:t xml:space="preserve">occur on a state change </w:t>
+      </w:r>
+      <w:proofErr w:type="gramStart"/>
+      <w:r>
+        <w:rPr>
+          <w:rFonts w:ascii="NewBaskerville-Roman" w:hAnsi="NewBaskerville-Roman" w:cs="NewBaskerville-Roman"/>
+          <w:color w:val="262626"/>
+          <w:sz w:val="20"/>
+          <w:szCs w:val="20"/>
+        </w:rPr>
+        <w:t xml:space="preserve">like </w:t>
       </w:r>
       <w:r>
         <w:rPr>
@@ -9740,6 +10127,7 @@
         </w:rPr>
         <w:t>hover</w:t>
       </w:r>
+      <w:proofErr w:type="gramEnd"/>
       <w:r>
         <w:rPr>
           <w:rFonts w:ascii="Courier" w:hAnsi="Courier" w:cs="Courier"/>
@@ -11184,6 +11572,7 @@
         </w:rPr>
         <w:t>you to modify the timing function’s curve</w:t>
       </w:r>
+      <w:proofErr w:type="gramStart"/>
       <w:r>
         <w:rPr>
           <w:rFonts w:ascii="NewBaskerville-Roman" w:hAnsi="NewBaskerville-Roman" w:cs="NewBaskerville-Roman"/>
@@ -11214,6 +11603,7 @@
         </w:rPr>
         <w:t>]</w:t>
       </w:r>
+      <w:proofErr w:type="gramEnd"/>
     </w:p>
     <w:p>
       <w:pPr>
@@ -11266,6 +11656,7 @@
         </w:rPr>
         <w:t xml:space="preserve">One last type of timing function uses the </w:t>
       </w:r>
+      <w:proofErr w:type="gramStart"/>
       <w:r>
         <w:rPr>
           <w:rFonts w:ascii="Courier" w:hAnsi="Courier" w:cs="Courier"/>
@@ -11274,7 +11665,18 @@
           <w:szCs w:val="19"/>
           <w:highlight w:val="yellow"/>
         </w:rPr>
-        <w:t>steps()</w:t>
+        <w:t>steps(</w:t>
+      </w:r>
+      <w:proofErr w:type="gramEnd"/>
+      <w:r>
+        <w:rPr>
+          <w:rFonts w:ascii="Courier" w:hAnsi="Courier" w:cs="Courier"/>
+          <w:color w:val="262626"/>
+          <w:sz w:val="19"/>
+          <w:szCs w:val="19"/>
+          <w:highlight w:val="yellow"/>
+        </w:rPr>
+        <w:t>)</w:t>
       </w:r>
       <w:r>
         <w:rPr>
@@ -11564,7 +11966,27 @@
           <w:sz w:val="20"/>
           <w:szCs w:val="20"/>
         </w:rPr>
-        <w:t xml:space="preserve">to that element. In other cases </w:t>
+        <w:t xml:space="preserve">to that element. In other </w:t>
+      </w:r>
+      <w:proofErr w:type="gramStart"/>
+      <w:r>
+        <w:rPr>
+          <w:rFonts w:ascii="NewBaskerville-Roman" w:hAnsi="NewBaskerville-Roman" w:cs="NewBaskerville-Roman"/>
+          <w:color w:val="262626"/>
+          <w:sz w:val="20"/>
+          <w:szCs w:val="20"/>
+        </w:rPr>
+        <w:t>cases</w:t>
+      </w:r>
+      <w:proofErr w:type="gramEnd"/>
+      <w:r>
+        <w:rPr>
+          <w:rFonts w:ascii="NewBaskerville-Roman" w:hAnsi="NewBaskerville-Roman" w:cs="NewBaskerville-Roman"/>
+          <w:color w:val="262626"/>
+          <w:sz w:val="20"/>
+          <w:szCs w:val="20"/>
+        </w:rPr>
+        <w:t xml:space="preserve"> </w:t>
       </w:r>
       <w:r>
         <w:rPr>
@@ -12001,6 +12423,7 @@
         </w:rPr>
         <w:t xml:space="preserve"> number, color, or the function </w:t>
       </w:r>
+      <w:proofErr w:type="gramStart"/>
       <w:r>
         <w:rPr>
           <w:rFonts w:ascii="Courier" w:hAnsi="Courier" w:cs="Courier"/>
@@ -12009,93 +12432,115 @@
           <w:szCs w:val="19"/>
           <w:highlight w:val="yellow"/>
         </w:rPr>
-        <w:t>calc()</w:t>
-      </w:r>
-      <w:r>
-        <w:rPr>
-          <w:rFonts w:ascii="Courier" w:hAnsi="Courier" w:cs="Courier"/>
-          <w:color w:val="262626"/>
-          <w:sz w:val="19"/>
-          <w:szCs w:val="19"/>
-          <w:highlight w:val="yellow"/>
-        </w:rPr>
-        <w:t xml:space="preserve"> </w:t>
-      </w:r>
-      <w:r>
-        <w:rPr>
-          <w:rFonts w:ascii="NewBaskerville-Roman" w:hAnsi="NewBaskerville-Roman" w:cs="NewBaskerville-Roman"/>
-          <w:color w:val="262626"/>
-          <w:sz w:val="20"/>
-          <w:szCs w:val="20"/>
-          <w:highlight w:val="yellow"/>
-        </w:rPr>
-        <w:t>can be animated.</w:t>
-      </w:r>
-      <w:r>
-        <w:rPr>
-          <w:rFonts w:ascii="NewBaskerville-Roman" w:hAnsi="NewBaskerville-Roman" w:cs="NewBaskerville-Roman"/>
-          <w:color w:val="262626"/>
-          <w:sz w:val="20"/>
-          <w:szCs w:val="20"/>
-        </w:rPr>
-        <w:t xml:space="preserve"> Most properties that </w:t>
-      </w:r>
-      <w:r>
-        <w:rPr>
-          <w:rFonts w:ascii="NewBaskerville-Roman" w:hAnsi="NewBaskerville-Roman" w:cs="NewBaskerville-Roman"/>
-          <w:color w:val="262626"/>
-          <w:sz w:val="20"/>
-          <w:szCs w:val="20"/>
-          <w:highlight w:val="yellow"/>
-        </w:rPr>
-        <w:t>t</w:t>
-      </w:r>
-      <w:r>
-        <w:rPr>
-          <w:rFonts w:ascii="NewBaskerville-Roman" w:hAnsi="NewBaskerville-Roman" w:cs="NewBaskerville-Roman"/>
-          <w:color w:val="262626"/>
-          <w:sz w:val="20"/>
-          <w:szCs w:val="20"/>
-          <w:highlight w:val="yellow"/>
-        </w:rPr>
-        <w:t xml:space="preserve">ake a keyword or other discrete </w:t>
-      </w:r>
-      <w:r>
-        <w:rPr>
-          <w:rFonts w:ascii="NewBaskerville-Roman" w:hAnsi="NewBaskerville-Roman" w:cs="NewBaskerville-Roman"/>
-          <w:color w:val="262626"/>
-          <w:sz w:val="20"/>
-          <w:szCs w:val="20"/>
-          <w:highlight w:val="yellow"/>
-        </w:rPr>
-        <w:t>values</w:t>
-      </w:r>
-      <w:r>
-        <w:rPr>
-          <w:rFonts w:ascii="NewBaskerville-Roman" w:hAnsi="NewBaskerville-Roman" w:cs="NewBaskerville-Roman"/>
-          <w:color w:val="262626"/>
-          <w:sz w:val="20"/>
-          <w:szCs w:val="20"/>
-        </w:rPr>
-        <w:t xml:space="preserve">, </w:t>
-      </w:r>
-      <w:r>
-        <w:rPr>
-          <w:rFonts w:ascii="NewBaskerville-Roman" w:hAnsi="NewBaskerville-Roman" w:cs="NewBaskerville-Roman"/>
-          <w:color w:val="FF0000"/>
-          <w:sz w:val="20"/>
-          <w:szCs w:val="20"/>
-        </w:rPr>
-        <w:t xml:space="preserve">like </w:t>
-      </w:r>
+        <w:t>calc(</w:t>
+      </w:r>
+      <w:proofErr w:type="gramEnd"/>
       <w:r>
         <w:rPr>
           <w:rFonts w:ascii="Courier" w:hAnsi="Courier" w:cs="Courier"/>
           <w:color w:val="FF0000"/>
           <w:sz w:val="19"/>
           <w:szCs w:val="19"/>
-        </w:rPr>
-        <w:t>url()</w:t>
+          <w:highlight w:val="yellow"/>
+        </w:rPr>
+        <w:t>)</w:t>
+      </w:r>
+      <w:r>
+        <w:rPr>
+          <w:rFonts w:ascii="Courier" w:hAnsi="Courier" w:cs="Courier"/>
+          <w:color w:val="262626"/>
+          <w:sz w:val="19"/>
+          <w:szCs w:val="19"/>
+          <w:highlight w:val="yellow"/>
+        </w:rPr>
+        <w:t xml:space="preserve"> </w:t>
+      </w:r>
+      <w:r>
+        <w:rPr>
+          <w:rFonts w:ascii="NewBaskerville-Roman" w:hAnsi="NewBaskerville-Roman" w:cs="NewBaskerville-Roman"/>
+          <w:color w:val="262626"/>
+          <w:sz w:val="20"/>
+          <w:szCs w:val="20"/>
+          <w:highlight w:val="yellow"/>
+        </w:rPr>
+        <w:t>can be animated.</w:t>
+      </w:r>
+      <w:r>
+        <w:rPr>
+          <w:rFonts w:ascii="NewBaskerville-Roman" w:hAnsi="NewBaskerville-Roman" w:cs="NewBaskerville-Roman"/>
+          <w:color w:val="262626"/>
+          <w:sz w:val="20"/>
+          <w:szCs w:val="20"/>
+        </w:rPr>
+        <w:t xml:space="preserve"> Most properties that </w:t>
+      </w:r>
+      <w:r>
+        <w:rPr>
+          <w:rFonts w:ascii="NewBaskerville-Roman" w:hAnsi="NewBaskerville-Roman" w:cs="NewBaskerville-Roman"/>
+          <w:color w:val="262626"/>
+          <w:sz w:val="20"/>
+          <w:szCs w:val="20"/>
+          <w:highlight w:val="yellow"/>
+        </w:rPr>
+        <w:t>t</w:t>
+      </w:r>
+      <w:r>
+        <w:rPr>
+          <w:rFonts w:ascii="NewBaskerville-Roman" w:hAnsi="NewBaskerville-Roman" w:cs="NewBaskerville-Roman"/>
+          <w:color w:val="262626"/>
+          <w:sz w:val="20"/>
+          <w:szCs w:val="20"/>
+          <w:highlight w:val="yellow"/>
+        </w:rPr>
+        <w:t xml:space="preserve">ake a keyword or other discrete </w:t>
+      </w:r>
+      <w:r>
+        <w:rPr>
+          <w:rFonts w:ascii="NewBaskerville-Roman" w:hAnsi="NewBaskerville-Roman" w:cs="NewBaskerville-Roman"/>
+          <w:color w:val="262626"/>
+          <w:sz w:val="20"/>
+          <w:szCs w:val="20"/>
+          <w:highlight w:val="yellow"/>
+        </w:rPr>
+        <w:t>values</w:t>
+      </w:r>
+      <w:r>
+        <w:rPr>
+          <w:rFonts w:ascii="NewBaskerville-Roman" w:hAnsi="NewBaskerville-Roman" w:cs="NewBaskerville-Roman"/>
+          <w:color w:val="262626"/>
+          <w:sz w:val="20"/>
+          <w:szCs w:val="20"/>
+        </w:rPr>
+        <w:t xml:space="preserve">, </w:t>
+      </w:r>
+      <w:r>
+        <w:rPr>
+          <w:rFonts w:ascii="NewBaskerville-Roman" w:hAnsi="NewBaskerville-Roman" w:cs="NewBaskerville-Roman"/>
+          <w:color w:val="FF0000"/>
+          <w:sz w:val="20"/>
+          <w:szCs w:val="20"/>
+        </w:rPr>
+        <w:t xml:space="preserve">like </w:t>
+      </w:r>
+      <w:proofErr w:type="gramStart"/>
+      <w:r>
+        <w:rPr>
+          <w:rFonts w:ascii="Courier" w:hAnsi="Courier" w:cs="Courier"/>
+          <w:color w:val="FF0000"/>
+          <w:sz w:val="19"/>
+          <w:szCs w:val="19"/>
+        </w:rPr>
+        <w:t>url(</w:t>
+      </w:r>
+      <w:proofErr w:type="gramEnd"/>
+      <w:r>
+        <w:rPr>
+          <w:rFonts w:ascii="Courier" w:hAnsi="Courier" w:cs="Courier"/>
+          <w:color w:val="FF0000"/>
+          <w:sz w:val="19"/>
+          <w:szCs w:val="19"/>
+        </w:rPr>
+        <w:t>)</w:t>
       </w:r>
       <w:r>
         <w:rPr>
@@ -12654,14 +13099,25 @@
                 <w:szCs w:val="16"/>
               </w:rPr>
             </w:pPr>
-            <w:r>
-              <w:rPr>
-                <w:rFonts w:ascii="Courier" w:hAnsi="Courier" w:cs="Courier"/>
-                <w:color w:val="262626"/>
-                <w:sz w:val="16"/>
-                <w:szCs w:val="16"/>
-              </w:rPr>
-              <w:t>.dropdown__drawer {</w:t>
+            <w:proofErr w:type="gramStart"/>
+            <w:r>
+              <w:rPr>
+                <w:rFonts w:ascii="Courier" w:hAnsi="Courier" w:cs="Courier"/>
+                <w:color w:val="262626"/>
+                <w:sz w:val="16"/>
+                <w:szCs w:val="16"/>
+              </w:rPr>
+              <w:t>.dropdown</w:t>
+            </w:r>
+            <w:proofErr w:type="gramEnd"/>
+            <w:r>
+              <w:rPr>
+                <w:rFonts w:ascii="Courier" w:hAnsi="Courier" w:cs="Courier"/>
+                <w:color w:val="262626"/>
+                <w:sz w:val="16"/>
+                <w:szCs w:val="16"/>
+              </w:rPr>
+              <w:t>__drawer {</w:t>
             </w:r>
           </w:p>
           <w:p>
@@ -12915,14 +13371,25 @@
                 <w:szCs w:val="16"/>
               </w:rPr>
             </w:pPr>
-            <w:r>
-              <w:rPr>
-                <w:rFonts w:ascii="Courier" w:hAnsi="Courier" w:cs="Courier"/>
-                <w:color w:val="262626"/>
-                <w:sz w:val="16"/>
-                <w:szCs w:val="16"/>
-              </w:rPr>
-              <w:t>.dropdown.is-open .dropdown__drawer {</w:t>
+            <w:proofErr w:type="gramStart"/>
+            <w:r>
+              <w:rPr>
+                <w:rFonts w:ascii="Courier" w:hAnsi="Courier" w:cs="Courier"/>
+                <w:color w:val="262626"/>
+                <w:sz w:val="16"/>
+                <w:szCs w:val="16"/>
+              </w:rPr>
+              <w:t>.dropdown.is</w:t>
+            </w:r>
+            <w:proofErr w:type="gramEnd"/>
+            <w:r>
+              <w:rPr>
+                <w:rFonts w:ascii="Courier" w:hAnsi="Courier" w:cs="Courier"/>
+                <w:color w:val="262626"/>
+                <w:sz w:val="16"/>
+                <w:szCs w:val="16"/>
+              </w:rPr>
+              <w:t>-open .dropdown__drawer {</w:t>
             </w:r>
           </w:p>
           <w:p>
@@ -13425,6 +13892,7 @@
         </w:rPr>
         <w:t xml:space="preserve">The transform function </w:t>
       </w:r>
+      <w:proofErr w:type="gramStart"/>
       <w:r>
         <w:rPr>
           <w:rFonts w:ascii="Courier" w:hAnsi="Courier" w:cs="Courier"/>
@@ -13432,7 +13900,17 @@
           <w:sz w:val="19"/>
           <w:szCs w:val="19"/>
         </w:rPr>
-        <w:t xml:space="preserve">rotate() </w:t>
+        <w:t>rotate(</w:t>
+      </w:r>
+      <w:proofErr w:type="gramEnd"/>
+      <w:r>
+        <w:rPr>
+          <w:rFonts w:ascii="Courier" w:hAnsi="Courier" w:cs="Courier"/>
+          <w:color w:val="262626"/>
+          <w:sz w:val="19"/>
+          <w:szCs w:val="19"/>
+        </w:rPr>
+        <w:t xml:space="preserve">) </w:t>
       </w:r>
       <w:r>
         <w:rPr>
@@ -13731,6 +14209,7 @@
         </w:rPr>
         <w:t xml:space="preserve">a negative angle to skew in the other direction. </w:t>
       </w:r>
+      <w:proofErr w:type="gramStart"/>
       <w:r>
         <w:rPr>
           <w:rFonts w:ascii="Courier" w:eastAsia="Wingdings2" w:hAnsi="Courier" w:cs="Courier"/>
@@ -13739,27 +14218,9 @@
           <w:szCs w:val="19"/>
           <w:highlight w:val="yellow"/>
         </w:rPr>
-        <w:t>scale(0.5)</w:t>
-      </w:r>
-      <w:r>
-        <w:rPr>
-          <w:rFonts w:ascii="NewBaskerville-Roman" w:eastAsia="Wingdings2" w:hAnsi="NewBaskerville-Roman" w:cs="NewBaskerville-Roman"/>
-          <w:color w:val="262626"/>
-          <w:sz w:val="20"/>
-          <w:szCs w:val="20"/>
-          <w:highlight w:val="yellow"/>
-        </w:rPr>
-        <w:t>—</w:t>
-      </w:r>
-      <w:r>
-        <w:rPr>
-          <w:rFonts w:ascii="NewBaskerville-Roman" w:eastAsia="Wingdings2" w:hAnsi="NewBaskerville-Roman" w:cs="NewBaskerville-Roman"/>
-          <w:color w:val="262626"/>
-          <w:sz w:val="20"/>
-          <w:szCs w:val="20"/>
-        </w:rPr>
-        <w:t xml:space="preserve">Shrinks the card to half of its initial size. The </w:t>
-      </w:r>
+        <w:t>scale(</w:t>
+      </w:r>
+      <w:proofErr w:type="gramEnd"/>
       <w:r>
         <w:rPr>
           <w:rFonts w:ascii="Courier" w:eastAsia="Wingdings2" w:hAnsi="Courier" w:cs="Courier"/>
@@ -13768,7 +14229,7 @@
           <w:szCs w:val="19"/>
           <w:highlight w:val="yellow"/>
         </w:rPr>
-        <w:t xml:space="preserve">scale() </w:t>
+        <w:t>0.5)</w:t>
       </w:r>
       <w:r>
         <w:rPr>
@@ -13778,7 +14239,7 @@
           <w:szCs w:val="20"/>
           <w:highlight w:val="yellow"/>
         </w:rPr>
-        <w:t xml:space="preserve">function </w:t>
+        <w:t>—</w:t>
       </w:r>
       <w:r>
         <w:rPr>
@@ -13786,48 +14247,10 @@
           <w:color w:val="262626"/>
           <w:sz w:val="20"/>
           <w:szCs w:val="20"/>
-          <w:highlight w:val="yellow"/>
-        </w:rPr>
-        <w:t>takes a unitless number</w:t>
-      </w:r>
-      <w:r>
-        <w:rPr>
-          <w:rFonts w:ascii="NewBaskerville-Roman" w:eastAsia="Wingdings2" w:hAnsi="NewBaskerville-Roman" w:cs="NewBaskerville-Roman"/>
-          <w:color w:val="262626"/>
-          <w:sz w:val="20"/>
-          <w:szCs w:val="20"/>
-        </w:rPr>
-        <w:t xml:space="preserve">. </w:t>
-      </w:r>
-      <w:r>
-        <w:rPr>
-          <w:rFonts w:ascii="NewBaskerville-Roman" w:eastAsia="Wingdings2" w:hAnsi="NewBaskerville-Roman" w:cs="NewBaskerville-Roman"/>
-          <w:color w:val="262626"/>
-          <w:sz w:val="20"/>
-          <w:szCs w:val="20"/>
-          <w:highlight w:val="yellow"/>
-        </w:rPr>
-        <w:t>Values less than 1 shr</w:t>
-      </w:r>
-      <w:r>
-        <w:rPr>
-          <w:rFonts w:ascii="NewBaskerville-Roman" w:eastAsia="Wingdings2" w:hAnsi="NewBaskerville-Roman" w:cs="NewBaskerville-Roman"/>
-          <w:color w:val="262626"/>
-          <w:sz w:val="20"/>
-          <w:szCs w:val="20"/>
-          <w:highlight w:val="yellow"/>
-        </w:rPr>
-        <w:t>ink the element; values greater than 1 expand</w:t>
-      </w:r>
-      <w:r>
-        <w:rPr>
-          <w:rFonts w:ascii="NewBaskerville-Roman" w:eastAsia="Wingdings2" w:hAnsi="NewBaskerville-Roman" w:cs="NewBaskerville-Roman"/>
-          <w:color w:val="262626"/>
-          <w:sz w:val="20"/>
-          <w:szCs w:val="20"/>
-        </w:rPr>
-        <w:t xml:space="preserve"> it. </w:t>
-      </w:r>
+        </w:rPr>
+        <w:t xml:space="preserve">Shrinks the card to half of its initial size. The </w:t>
+      </w:r>
+      <w:proofErr w:type="gramStart"/>
       <w:r>
         <w:rPr>
           <w:rFonts w:ascii="Courier" w:eastAsia="Wingdings2" w:hAnsi="Courier" w:cs="Courier"/>
@@ -13836,7 +14259,98 @@
           <w:szCs w:val="19"/>
           <w:highlight w:val="yellow"/>
         </w:rPr>
-        <w:t>translate(20px, 40px)</w:t>
+        <w:t>scale(</w:t>
+      </w:r>
+      <w:proofErr w:type="gramEnd"/>
+      <w:r>
+        <w:rPr>
+          <w:rFonts w:ascii="Courier" w:eastAsia="Wingdings2" w:hAnsi="Courier" w:cs="Courier"/>
+          <w:color w:val="262626"/>
+          <w:sz w:val="19"/>
+          <w:szCs w:val="19"/>
+          <w:highlight w:val="yellow"/>
+        </w:rPr>
+        <w:t xml:space="preserve">) </w:t>
+      </w:r>
+      <w:r>
+        <w:rPr>
+          <w:rFonts w:ascii="NewBaskerville-Roman" w:eastAsia="Wingdings2" w:hAnsi="NewBaskerville-Roman" w:cs="NewBaskerville-Roman"/>
+          <w:color w:val="262626"/>
+          <w:sz w:val="20"/>
+          <w:szCs w:val="20"/>
+          <w:highlight w:val="yellow"/>
+        </w:rPr>
+        <w:t xml:space="preserve">function </w:t>
+      </w:r>
+      <w:r>
+        <w:rPr>
+          <w:rFonts w:ascii="NewBaskerville-Roman" w:eastAsia="Wingdings2" w:hAnsi="NewBaskerville-Roman" w:cs="NewBaskerville-Roman"/>
+          <w:color w:val="262626"/>
+          <w:sz w:val="20"/>
+          <w:szCs w:val="20"/>
+          <w:highlight w:val="yellow"/>
+        </w:rPr>
+        <w:t>takes a unitless number</w:t>
+      </w:r>
+      <w:r>
+        <w:rPr>
+          <w:rFonts w:ascii="NewBaskerville-Roman" w:eastAsia="Wingdings2" w:hAnsi="NewBaskerville-Roman" w:cs="NewBaskerville-Roman"/>
+          <w:color w:val="262626"/>
+          <w:sz w:val="20"/>
+          <w:szCs w:val="20"/>
+        </w:rPr>
+        <w:t xml:space="preserve">. </w:t>
+      </w:r>
+      <w:r>
+        <w:rPr>
+          <w:rFonts w:ascii="NewBaskerville-Roman" w:eastAsia="Wingdings2" w:hAnsi="NewBaskerville-Roman" w:cs="NewBaskerville-Roman"/>
+          <w:color w:val="262626"/>
+          <w:sz w:val="20"/>
+          <w:szCs w:val="20"/>
+          <w:highlight w:val="yellow"/>
+        </w:rPr>
+        <w:t>Values less than 1 shr</w:t>
+      </w:r>
+      <w:r>
+        <w:rPr>
+          <w:rFonts w:ascii="NewBaskerville-Roman" w:eastAsia="Wingdings2" w:hAnsi="NewBaskerville-Roman" w:cs="NewBaskerville-Roman"/>
+          <w:color w:val="262626"/>
+          <w:sz w:val="20"/>
+          <w:szCs w:val="20"/>
+          <w:highlight w:val="yellow"/>
+        </w:rPr>
+        <w:t>ink the element; values greater than 1 expand</w:t>
+      </w:r>
+      <w:r>
+        <w:rPr>
+          <w:rFonts w:ascii="NewBaskerville-Roman" w:eastAsia="Wingdings2" w:hAnsi="NewBaskerville-Roman" w:cs="NewBaskerville-Roman"/>
+          <w:color w:val="262626"/>
+          <w:sz w:val="20"/>
+          <w:szCs w:val="20"/>
+        </w:rPr>
+        <w:t xml:space="preserve"> it. </w:t>
+      </w:r>
+      <w:proofErr w:type="gramStart"/>
+      <w:r>
+        <w:rPr>
+          <w:rFonts w:ascii="Courier" w:eastAsia="Wingdings2" w:hAnsi="Courier" w:cs="Courier"/>
+          <w:color w:val="262626"/>
+          <w:sz w:val="19"/>
+          <w:szCs w:val="19"/>
+          <w:highlight w:val="yellow"/>
+        </w:rPr>
+        <w:t>translate(</w:t>
+      </w:r>
+      <w:proofErr w:type="gramEnd"/>
+      <w:r>
+        <w:rPr>
+          <w:rFonts w:ascii="Courier" w:eastAsia="Wingdings2" w:hAnsi="Courier" w:cs="Courier"/>
+          <w:color w:val="262626"/>
+          <w:sz w:val="19"/>
+          <w:szCs w:val="19"/>
+          <w:highlight w:val="yellow"/>
+        </w:rPr>
+        <w:t>20px, 40px)</w:t>
       </w:r>
       <w:r>
         <w:rPr>
@@ -13980,17 +14494,7 @@
           <w:sz w:val="18"/>
           <w:szCs w:val="18"/>
         </w:rPr>
-        <w:t>Transforming one element doesn’t c</w:t>
-      </w:r>
-      <w:r>
-        <w:rPr>
-          <w:rFonts w:ascii="FranklinGothic-Demi" w:hAnsi="FranklinGothic-Demi" w:cs="FranklinGothic-Demi"/>
-          <w:b/>
-          <w:color w:val="666666"/>
-          <w:sz w:val="18"/>
-          <w:szCs w:val="18"/>
-        </w:rPr>
-        <w:t xml:space="preserve">ause other elements to move, so </w:t>
+        <w:t xml:space="preserve">Transforming one element doesn’t cause other elements to move, so </w:t>
       </w:r>
       <w:r>
         <w:rPr>
@@ -14199,16 +14703,7 @@
           <w:sz w:val="20"/>
           <w:szCs w:val="20"/>
         </w:rPr>
-        <w:t xml:space="preserve"> </w:t>
-      </w:r>
-      <w:r>
-        <w:rPr>
-          <w:rFonts w:ascii="NewBaskerville-Roman" w:hAnsi="NewBaskerville-Roman" w:cs="NewBaskerville-Roman"/>
-          <w:color w:val="262626"/>
-          <w:sz w:val="20"/>
-          <w:szCs w:val="20"/>
-        </w:rPr>
-        <w:t xml:space="preserve">By default, the point of origin is the center of the element, but you can </w:t>
+        <w:t xml:space="preserve"> By default, the point of origin is the center of the element, but you can </w:t>
       </w:r>
       <w:r>
         <w:rPr>
@@ -14624,25 +15119,7 @@
           <w:sz w:val="20"/>
           <w:szCs w:val="20"/>
         </w:rPr>
-        <w:t>prope</w:t>
-      </w:r>
-      <w:r>
-        <w:rPr>
-          <w:rFonts w:ascii="NewBaskerville-Roman" w:hAnsi="NewBaskerville-Roman" w:cs="NewBaskerville-Roman"/>
-          <w:color w:val="262626"/>
-          <w:sz w:val="20"/>
-          <w:szCs w:val="20"/>
-        </w:rPr>
-        <w:t xml:space="preserve">rty, each separated by a space. </w:t>
-      </w:r>
-      <w:r>
-        <w:rPr>
-          <w:rFonts w:ascii="NewBaskerville-Roman" w:hAnsi="NewBaskerville-Roman" w:cs="NewBaskerville-Roman"/>
-          <w:color w:val="262626"/>
-          <w:sz w:val="20"/>
-          <w:szCs w:val="20"/>
-        </w:rPr>
-        <w:t xml:space="preserve">Each transform value is applied in </w:t>
+        <w:t xml:space="preserve">property, each separated by a space. Each transform value is applied in </w:t>
       </w:r>
       <w:r>
         <w:rPr>
@@ -14705,7 +15182,29 @@
           <w:szCs w:val="19"/>
           <w:highlight w:val="yellow"/>
         </w:rPr>
-        <w:t>rotate(15deg) translate(15px, 0)</w:t>
+        <w:t xml:space="preserve">rotate(15deg) </w:t>
+      </w:r>
+      <w:proofErr w:type="gramStart"/>
+      <w:r>
+        <w:rPr>
+          <w:rFonts w:ascii="Courier" w:hAnsi="Courier" w:cs="Courier"/>
+          <w:color w:val="262626"/>
+          <w:sz w:val="19"/>
+          <w:szCs w:val="19"/>
+          <w:highlight w:val="yellow"/>
+        </w:rPr>
+        <w:t>translate(</w:t>
+      </w:r>
+      <w:proofErr w:type="gramEnd"/>
+      <w:r>
+        <w:rPr>
+          <w:rFonts w:ascii="Courier" w:hAnsi="Courier" w:cs="Courier"/>
+          <w:color w:val="262626"/>
+          <w:sz w:val="19"/>
+          <w:szCs w:val="19"/>
+          <w:highlight w:val="yellow"/>
+        </w:rPr>
+        <w:t>15px, 0)</w:t>
       </w:r>
       <w:r>
         <w:rPr>
@@ -14776,6 +15275,7 @@
         </w:rPr>
         <w:t xml:space="preserve">I generally find it’s easier to do </w:t>
       </w:r>
+      <w:proofErr w:type="gramStart"/>
       <w:r>
         <w:rPr>
           <w:rFonts w:ascii="Courier" w:hAnsi="Courier" w:cs="Courier"/>
@@ -14783,17 +15283,9 @@
           <w:sz w:val="19"/>
           <w:szCs w:val="19"/>
         </w:rPr>
-        <w:t xml:space="preserve">translate() </w:t>
-      </w:r>
-      <w:r>
-        <w:rPr>
-          <w:rFonts w:ascii="NewBaskerville-Roman" w:hAnsi="NewBaskerville-Roman" w:cs="NewBaskerville-Roman"/>
-          <w:color w:val="FF0000"/>
-          <w:sz w:val="20"/>
-          <w:szCs w:val="20"/>
-        </w:rPr>
-        <w:t xml:space="preserve">manipulations last chronologically (first in source order for </w:t>
-      </w:r>
+        <w:t>translate(</w:t>
+      </w:r>
+      <w:proofErr w:type="gramEnd"/>
       <w:r>
         <w:rPr>
           <w:rFonts w:ascii="Courier" w:hAnsi="Courier" w:cs="Courier"/>
@@ -14801,6 +15293,24 @@
           <w:sz w:val="19"/>
           <w:szCs w:val="19"/>
         </w:rPr>
+        <w:t xml:space="preserve">) </w:t>
+      </w:r>
+      <w:r>
+        <w:rPr>
+          <w:rFonts w:ascii="NewBaskerville-Roman" w:hAnsi="NewBaskerville-Roman" w:cs="NewBaskerville-Roman"/>
+          <w:color w:val="FF0000"/>
+          <w:sz w:val="20"/>
+          <w:szCs w:val="20"/>
+        </w:rPr>
+        <w:t xml:space="preserve">manipulations last chronologically (first in source order for </w:t>
+      </w:r>
+      <w:r>
+        <w:rPr>
+          <w:rFonts w:ascii="Courier" w:hAnsi="Courier" w:cs="Courier"/>
+          <w:color w:val="FF0000"/>
+          <w:sz w:val="19"/>
+          <w:szCs w:val="19"/>
+        </w:rPr>
         <w:t>transform</w:t>
       </w:r>
       <w:r>
@@ -14863,6 +15373,7 @@
         </w:rPr>
         <w:t xml:space="preserve">Transforms by themselves aren’t all that practical. A box with a </w:t>
       </w:r>
+      <w:proofErr w:type="gramStart"/>
       <w:r>
         <w:rPr>
           <w:rFonts w:ascii="Courier" w:hAnsi="Courier" w:cs="Courier"/>
@@ -14870,7 +15381,17 @@
           <w:sz w:val="19"/>
           <w:szCs w:val="19"/>
         </w:rPr>
-        <w:t xml:space="preserve">skew() </w:t>
+        <w:t>skew(</w:t>
+      </w:r>
+      <w:proofErr w:type="gramEnd"/>
+      <w:r>
+        <w:rPr>
+          <w:rFonts w:ascii="Courier" w:hAnsi="Courier" w:cs="Courier"/>
+          <w:color w:val="262626"/>
+          <w:sz w:val="19"/>
+          <w:szCs w:val="19"/>
+        </w:rPr>
+        <w:t xml:space="preserve">) </w:t>
       </w:r>
       <w:r>
         <w:rPr>
@@ -15250,7 +15771,27 @@
                 <w:sz w:val="16"/>
                 <w:szCs w:val="16"/>
               </w:rPr>
-              <w:t>.nav-links a:hover &gt; .nav-links__icon,</w:t>
+              <w:t xml:space="preserve">.nav-links </w:t>
+            </w:r>
+            <w:proofErr w:type="gramStart"/>
+            <w:r>
+              <w:rPr>
+                <w:rFonts w:ascii="Courier" w:hAnsi="Courier" w:cs="Courier"/>
+                <w:color w:val="262626"/>
+                <w:sz w:val="16"/>
+                <w:szCs w:val="16"/>
+              </w:rPr>
+              <w:t>a:hover</w:t>
+            </w:r>
+            <w:proofErr w:type="gramEnd"/>
+            <w:r>
+              <w:rPr>
+                <w:rFonts w:ascii="Courier" w:hAnsi="Courier" w:cs="Courier"/>
+                <w:color w:val="262626"/>
+                <w:sz w:val="16"/>
+                <w:szCs w:val="16"/>
+              </w:rPr>
+              <w:t xml:space="preserve"> &gt; .nav-links__icon,</w:t>
             </w:r>
           </w:p>
           <w:p>
@@ -15272,7 +15813,27 @@
                 <w:sz w:val="16"/>
                 <w:szCs w:val="16"/>
               </w:rPr>
-              <w:t>.nav-links a:focus &gt; .nav-links__icon {</w:t>
+              <w:t xml:space="preserve">.nav-links </w:t>
+            </w:r>
+            <w:proofErr w:type="gramStart"/>
+            <w:r>
+              <w:rPr>
+                <w:rFonts w:ascii="Courier" w:hAnsi="Courier" w:cs="Courier"/>
+                <w:color w:val="262626"/>
+                <w:sz w:val="16"/>
+                <w:szCs w:val="16"/>
+              </w:rPr>
+              <w:t>a:focus</w:t>
+            </w:r>
+            <w:proofErr w:type="gramEnd"/>
+            <w:r>
+              <w:rPr>
+                <w:rFonts w:ascii="Courier" w:hAnsi="Courier" w:cs="Courier"/>
+                <w:color w:val="262626"/>
+                <w:sz w:val="16"/>
+                <w:szCs w:val="16"/>
+              </w:rPr>
+              <w:t xml:space="preserve"> &gt; .nav-links__icon {</w:t>
             </w:r>
           </w:p>
           <w:p>
@@ -15303,7 +15864,27 @@
                 <w:sz w:val="16"/>
                 <w:szCs w:val="16"/>
               </w:rPr>
-              <w:t>transform: scale(1.3);</w:t>
+              <w:t xml:space="preserve">transform: </w:t>
+            </w:r>
+            <w:proofErr w:type="gramStart"/>
+            <w:r>
+              <w:rPr>
+                <w:rFonts w:ascii="Courier" w:hAnsi="Courier" w:cs="Courier"/>
+                <w:color w:val="262626"/>
+                <w:sz w:val="16"/>
+                <w:szCs w:val="16"/>
+              </w:rPr>
+              <w:t>scale(</w:t>
+            </w:r>
+            <w:proofErr w:type="gramEnd"/>
+            <w:r>
+              <w:rPr>
+                <w:rFonts w:ascii="Courier" w:hAnsi="Courier" w:cs="Courier"/>
+                <w:color w:val="262626"/>
+                <w:sz w:val="16"/>
+                <w:szCs w:val="16"/>
+              </w:rPr>
+              <w:t>1.3);</w:t>
             </w:r>
           </w:p>
           <w:p>
@@ -15711,7 +16292,27 @@
                 <w:sz w:val="16"/>
                 <w:szCs w:val="16"/>
               </w:rPr>
-              <w:t xml:space="preserve">bic-bezier(0.2, 0.9, 0.3, 1.3), </w:t>
+              <w:t>bic-</w:t>
+            </w:r>
+            <w:proofErr w:type="gramStart"/>
+            <w:r>
+              <w:rPr>
+                <w:rFonts w:ascii="Courier" w:hAnsi="Courier" w:cs="Courier"/>
+                <w:color w:val="262626"/>
+                <w:sz w:val="16"/>
+                <w:szCs w:val="16"/>
+              </w:rPr>
+              <w:t>bezier(</w:t>
+            </w:r>
+            <w:proofErr w:type="gramEnd"/>
+            <w:r>
+              <w:rPr>
+                <w:rFonts w:ascii="Courier" w:hAnsi="Courier" w:cs="Courier"/>
+                <w:color w:val="262626"/>
+                <w:sz w:val="16"/>
+                <w:szCs w:val="16"/>
+              </w:rPr>
+              <w:t xml:space="preserve">0.2, 0.9, 0.3, 1.3), </w:t>
             </w:r>
             <w:r>
               <w:rPr>
@@ -15764,7 +16365,27 @@
                 <w:sz w:val="16"/>
                 <w:szCs w:val="16"/>
               </w:rPr>
-              <w:t>.nav-links:hover .nav-links__label,</w:t>
+              <w:t>.nav-</w:t>
+            </w:r>
+            <w:proofErr w:type="gramStart"/>
+            <w:r>
+              <w:rPr>
+                <w:rFonts w:ascii="Courier" w:hAnsi="Courier" w:cs="Courier"/>
+                <w:color w:val="262626"/>
+                <w:sz w:val="16"/>
+                <w:szCs w:val="16"/>
+              </w:rPr>
+              <w:t>links:hover</w:t>
+            </w:r>
+            <w:proofErr w:type="gramEnd"/>
+            <w:r>
+              <w:rPr>
+                <w:rFonts w:ascii="Courier" w:hAnsi="Courier" w:cs="Courier"/>
+                <w:color w:val="262626"/>
+                <w:sz w:val="16"/>
+                <w:szCs w:val="16"/>
+              </w:rPr>
+              <w:t xml:space="preserve"> .nav-links__label,</w:t>
             </w:r>
           </w:p>
           <w:p>
@@ -15786,7 +16407,27 @@
                 <w:sz w:val="16"/>
                 <w:szCs w:val="16"/>
               </w:rPr>
-              <w:t>.nav-links a:focus &gt; .nav-links__label {</w:t>
+              <w:t xml:space="preserve">.nav-links </w:t>
+            </w:r>
+            <w:proofErr w:type="gramStart"/>
+            <w:r>
+              <w:rPr>
+                <w:rFonts w:ascii="Courier" w:hAnsi="Courier" w:cs="Courier"/>
+                <w:color w:val="262626"/>
+                <w:sz w:val="16"/>
+                <w:szCs w:val="16"/>
+              </w:rPr>
+              <w:t>a:focus</w:t>
+            </w:r>
+            <w:proofErr w:type="gramEnd"/>
+            <w:r>
+              <w:rPr>
+                <w:rFonts w:ascii="Courier" w:hAnsi="Courier" w:cs="Courier"/>
+                <w:color w:val="262626"/>
+                <w:sz w:val="16"/>
+                <w:szCs w:val="16"/>
+              </w:rPr>
+              <w:t xml:space="preserve"> &gt; .nav-links__label {</w:t>
             </w:r>
           </w:p>
           <w:p>
@@ -15866,7 +16507,27 @@
                 <w:sz w:val="16"/>
                 <w:szCs w:val="16"/>
               </w:rPr>
-              <w:t>transform: translate(0);</w:t>
+              <w:t xml:space="preserve">transform: </w:t>
+            </w:r>
+            <w:proofErr w:type="gramStart"/>
+            <w:r>
+              <w:rPr>
+                <w:rFonts w:ascii="Courier" w:hAnsi="Courier" w:cs="Courier"/>
+                <w:color w:val="FF0000"/>
+                <w:sz w:val="16"/>
+                <w:szCs w:val="16"/>
+              </w:rPr>
+              <w:t>translate(</w:t>
+            </w:r>
+            <w:proofErr w:type="gramEnd"/>
+            <w:r>
+              <w:rPr>
+                <w:rFonts w:ascii="Courier" w:hAnsi="Courier" w:cs="Courier"/>
+                <w:color w:val="FF0000"/>
+                <w:sz w:val="16"/>
+                <w:szCs w:val="16"/>
+              </w:rPr>
+              <w:t>0);</w:t>
             </w:r>
           </w:p>
           <w:p>
@@ -16735,6 +17396,7 @@
         </w:rPr>
         <w:t xml:space="preserve"> Z dimension using </w:t>
       </w:r>
+      <w:proofErr w:type="gramStart"/>
       <w:r>
         <w:rPr>
           <w:rFonts w:ascii="Courier" w:hAnsi="Courier" w:cs="Courier"/>
@@ -16743,7 +17405,18 @@
           <w:sz w:val="19"/>
           <w:szCs w:val="19"/>
         </w:rPr>
-        <w:t>translateZ()</w:t>
+        <w:t>translateZ(</w:t>
+      </w:r>
+      <w:proofErr w:type="gramEnd"/>
+      <w:r>
+        <w:rPr>
+          <w:rFonts w:ascii="Courier" w:hAnsi="Courier" w:cs="Courier"/>
+          <w:b/>
+          <w:color w:val="262626"/>
+          <w:sz w:val="19"/>
+          <w:szCs w:val="19"/>
+        </w:rPr>
+        <w:t>)</w:t>
       </w:r>
       <w:r>
         <w:rPr>
@@ -17108,6 +17781,7 @@
         </w:rPr>
         <w:t xml:space="preserve"> </w:t>
       </w:r>
+      <w:proofErr w:type="gramStart"/>
       <w:r>
         <w:rPr>
           <w:rFonts w:ascii="Courier" w:hAnsi="Courier" w:cs="Courier"/>
@@ -17116,7 +17790,18 @@
           <w:sz w:val="19"/>
           <w:szCs w:val="19"/>
         </w:rPr>
-        <w:t>perspective()</w:t>
+        <w:t>perspective(</w:t>
+      </w:r>
+      <w:proofErr w:type="gramEnd"/>
+      <w:r>
+        <w:rPr>
+          <w:rFonts w:ascii="Courier" w:hAnsi="Courier" w:cs="Courier"/>
+          <w:b/>
+          <w:color w:val="262626"/>
+          <w:sz w:val="19"/>
+          <w:szCs w:val="19"/>
+        </w:rPr>
+        <w:t>)</w:t>
       </w:r>
       <w:r>
         <w:rPr>
@@ -17262,6 +17947,7 @@
         </w:rPr>
         <w:t xml:space="preserve">the </w:t>
       </w:r>
+      <w:proofErr w:type="gramStart"/>
       <w:r>
         <w:rPr>
           <w:rFonts w:ascii="Courier" w:hAnsi="Courier" w:cs="Courier"/>
@@ -17270,7 +17956,18 @@
           <w:szCs w:val="19"/>
           <w:highlight w:val="yellow"/>
         </w:rPr>
-        <w:t xml:space="preserve">perspective() </w:t>
+        <w:t>perspective(</w:t>
+      </w:r>
+      <w:proofErr w:type="gramEnd"/>
+      <w:r>
+        <w:rPr>
+          <w:rFonts w:ascii="Courier" w:hAnsi="Courier" w:cs="Courier"/>
+          <w:color w:val="262626"/>
+          <w:sz w:val="19"/>
+          <w:szCs w:val="19"/>
+          <w:highlight w:val="yellow"/>
+        </w:rPr>
+        <w:t xml:space="preserve">) </w:t>
       </w:r>
       <w:r>
         <w:rPr>
@@ -17451,6 +18148,7 @@
                 <w:szCs w:val="16"/>
               </w:rPr>
             </w:pPr>
+            <w:proofErr w:type="gramStart"/>
             <w:r>
               <w:rPr>
                 <w:rFonts w:ascii="Courier" w:hAnsi="Courier" w:cs="Courier"/>
@@ -17459,7 +18157,18 @@
                 <w:sz w:val="16"/>
                 <w:szCs w:val="16"/>
               </w:rPr>
-              <w:t>.row {</w:t>
+              <w:t>.row</w:t>
+            </w:r>
+            <w:proofErr w:type="gramEnd"/>
+            <w:r>
+              <w:rPr>
+                <w:rFonts w:ascii="Courier" w:hAnsi="Courier" w:cs="Courier"/>
+                <w:b/>
+                <w:color w:val="262626"/>
+                <w:sz w:val="16"/>
+                <w:szCs w:val="16"/>
+              </w:rPr>
+              <w:t xml:space="preserve"> {</w:t>
             </w:r>
           </w:p>
           <w:p>
@@ -17515,9 +18224,98 @@
                 <w:sz w:val="18"/>
                 <w:szCs w:val="18"/>
               </w:rPr>
-              <w:t xml:space="preserve"> Adds the perspective </w:t>
-            </w:r>
-            <w:r>
+              <w:t xml:space="preserve"> Adds the perspective to the container</w:t>
+            </w:r>
+          </w:p>
+          <w:p>
+            <w:pPr>
+              <w:autoSpaceDE w:val="0"/>
+              <w:autoSpaceDN w:val="0"/>
+              <w:adjustRightInd w:val="0"/>
+              <w:rPr>
+                <w:rFonts w:ascii="Courier" w:hAnsi="Courier" w:cs="Courier"/>
+                <w:b/>
+                <w:color w:val="262626"/>
+                <w:sz w:val="16"/>
+                <w:szCs w:val="16"/>
+              </w:rPr>
+            </w:pPr>
+            <w:r>
+              <w:rPr>
+                <w:rFonts w:ascii="Courier" w:hAnsi="Courier" w:cs="Courier"/>
+                <w:b/>
+                <w:color w:val="262626"/>
+                <w:sz w:val="16"/>
+                <w:szCs w:val="16"/>
+              </w:rPr>
+              <w:t>}</w:t>
+            </w:r>
+          </w:p>
+          <w:p>
+            <w:pPr>
+              <w:autoSpaceDE w:val="0"/>
+              <w:autoSpaceDN w:val="0"/>
+              <w:adjustRightInd w:val="0"/>
+              <w:rPr>
+                <w:rFonts w:ascii="Courier" w:hAnsi="Courier" w:cs="Courier"/>
+                <w:b/>
+                <w:color w:val="262626"/>
+                <w:sz w:val="16"/>
+                <w:szCs w:val="16"/>
+              </w:rPr>
+            </w:pPr>
+            <w:proofErr w:type="gramStart"/>
+            <w:r>
+              <w:rPr>
+                <w:rFonts w:ascii="Courier" w:hAnsi="Courier" w:cs="Courier"/>
+                <w:b/>
+                <w:color w:val="262626"/>
+                <w:sz w:val="16"/>
+                <w:szCs w:val="16"/>
+              </w:rPr>
+              <w:t>.box</w:t>
+            </w:r>
+            <w:proofErr w:type="gramEnd"/>
+            <w:r>
+              <w:rPr>
+                <w:rFonts w:ascii="Courier" w:hAnsi="Courier" w:cs="Courier"/>
+                <w:b/>
+                <w:color w:val="262626"/>
+                <w:sz w:val="16"/>
+                <w:szCs w:val="16"/>
+              </w:rPr>
+              <w:t xml:space="preserve"> {</w:t>
+            </w:r>
+          </w:p>
+          <w:p>
+            <w:pPr>
+              <w:autoSpaceDE w:val="0"/>
+              <w:autoSpaceDN w:val="0"/>
+              <w:adjustRightInd w:val="0"/>
+              <w:rPr>
+                <w:rFonts w:ascii="Courier" w:hAnsi="Courier" w:cs="Courier"/>
+                <w:b/>
+                <w:color w:val="262626"/>
+                <w:sz w:val="16"/>
+                <w:szCs w:val="16"/>
+              </w:rPr>
+            </w:pPr>
+            <w:r>
+              <w:rPr>
+                <w:rFonts w:ascii="Courier" w:hAnsi="Courier" w:cs="Courier"/>
+                <w:b/>
+                <w:color w:val="262626"/>
+                <w:sz w:val="16"/>
+                <w:szCs w:val="16"/>
+              </w:rPr>
+              <w:t xml:space="preserve">  transform: rotateX(30deg);</w:t>
+            </w:r>
+          </w:p>
+          <w:p>
+            <w:pPr>
+              <w:autoSpaceDE w:val="0"/>
+              <w:autoSpaceDN w:val="0"/>
+              <w:adjustRightInd w:val="0"/>
               <w:rPr>
                 <w:rFonts w:ascii="Humanist521BT-BoldCondensed" w:hAnsi="Humanist521BT-BoldCondensed" w:cs="Humanist521BT-BoldCondensed"/>
                 <w:b/>
@@ -17526,9 +18324,170 @@
                 <w:sz w:val="18"/>
                 <w:szCs w:val="18"/>
               </w:rPr>
-              <w:t>to the container</w:t>
+            </w:pPr>
+            <w:r>
+              <w:rPr>
+                <w:rFonts w:ascii="Courier" w:hAnsi="Courier" w:cs="Courier"/>
+                <w:b/>
+                <w:color w:val="000000"/>
+                <w:sz w:val="16"/>
+                <w:szCs w:val="16"/>
+              </w:rPr>
+              <w:t>}</w:t>
             </w:r>
           </w:p>
+        </w:tc>
+      </w:tr>
+    </w:tbl>
+    <w:p>
+      <w:pPr>
+        <w:autoSpaceDE w:val="0"/>
+        <w:autoSpaceDN w:val="0"/>
+        <w:adjustRightInd w:val="0"/>
+        <w:spacing w:after="0" w:line="240" w:lineRule="auto"/>
+        <w:rPr>
+          <w:rFonts w:ascii="NewBaskerville-Roman" w:hAnsi="NewBaskerville-Roman" w:cs="NewBaskerville-Roman"/>
+          <w:color w:val="262626"/>
+          <w:sz w:val="20"/>
+          <w:szCs w:val="20"/>
+        </w:rPr>
+      </w:pPr>
+      <w:r>
+        <w:rPr>
+          <w:rFonts w:ascii="NewBaskerville-Roman" w:hAnsi="NewBaskerville-Roman" w:cs="NewBaskerville-Roman"/>
+          <w:color w:val="262626"/>
+          <w:sz w:val="20"/>
+          <w:szCs w:val="20"/>
+        </w:rPr>
+        <w:t>By applying one common perspective to the parent (or other ancestor) container, all the elements within the parent that have 3D transforms applied will share that perspective</w:t>
+      </w:r>
+      <w:r>
+        <w:rPr>
+          <w:rFonts w:ascii="NewBaskerville-Roman" w:hAnsi="NewBaskerville-Roman" w:cs="NewBaskerville-Roman"/>
+          <w:color w:val="262626"/>
+          <w:sz w:val="20"/>
+          <w:szCs w:val="20"/>
+        </w:rPr>
+        <w:t>;</w:t>
+      </w:r>
+    </w:p>
+    <w:p>
+      <w:pPr>
+        <w:pStyle w:val="Heading3"/>
+        <w:rPr>
+          <w:b/>
+        </w:rPr>
+      </w:pPr>
+    </w:p>
+    <w:p/>
+    <w:p>
+      <w:pPr>
+        <w:pStyle w:val="Heading3"/>
+        <w:rPr>
+          <w:b/>
+        </w:rPr>
+      </w:pPr>
+      <w:r>
+        <w:rPr>
+          <w:b/>
+        </w:rPr>
+        <w:lastRenderedPageBreak/>
+        <w:t>Implementing advanced 3D transforms</w:t>
+      </w:r>
+    </w:p>
+    <w:p>
+      <w:pPr>
+        <w:pStyle w:val="Heading3"/>
+      </w:pPr>
+      <w:r>
+        <w:t>PE</w:t>
+      </w:r>
+      <w:r>
+        <w:t>RSPECTIVE-ORIGIN PROPERTY</w:t>
+      </w:r>
+    </w:p>
+    <w:p>
+      <w:pPr>
+        <w:autoSpaceDE w:val="0"/>
+        <w:autoSpaceDN w:val="0"/>
+        <w:adjustRightInd w:val="0"/>
+        <w:spacing w:after="0" w:line="240" w:lineRule="auto"/>
+        <w:rPr>
+          <w:rFonts w:ascii="NewBaskerville-Roman" w:hAnsi="NewBaskerville-Roman" w:cs="NewBaskerville-Roman"/>
+          <w:color w:val="262626"/>
+          <w:sz w:val="20"/>
+          <w:szCs w:val="20"/>
+        </w:rPr>
+      </w:pPr>
+      <w:r>
+        <w:rPr>
+          <w:rFonts w:ascii="NewBaskerville-Roman" w:hAnsi="NewBaskerville-Roman" w:cs="NewBaskerville-Roman"/>
+          <w:color w:val="262626"/>
+          <w:sz w:val="20"/>
+          <w:szCs w:val="20"/>
+        </w:rPr>
+        <w:t>By default, the perspective is rendered as if the v</w:t>
+      </w:r>
+      <w:r>
+        <w:rPr>
+          <w:rFonts w:ascii="NewBaskerville-Roman" w:hAnsi="NewBaskerville-Roman" w:cs="NewBaskerville-Roman"/>
+          <w:color w:val="262626"/>
+          <w:sz w:val="20"/>
+          <w:szCs w:val="20"/>
+        </w:rPr>
+        <w:t xml:space="preserve">iewer (or camera) is positioned </w:t>
+      </w:r>
+      <w:r>
+        <w:rPr>
+          <w:rFonts w:ascii="NewBaskerville-Roman" w:hAnsi="NewBaskerville-Roman" w:cs="NewBaskerville-Roman"/>
+          <w:color w:val="262626"/>
+          <w:sz w:val="20"/>
+          <w:szCs w:val="20"/>
+        </w:rPr>
+        <w:t xml:space="preserve">directly in front of the center of the element. The </w:t>
+      </w:r>
+      <w:r>
+        <w:rPr>
+          <w:rFonts w:ascii="Courier" w:hAnsi="Courier" w:cs="Courier"/>
+          <w:color w:val="262626"/>
+          <w:sz w:val="19"/>
+          <w:szCs w:val="19"/>
+        </w:rPr>
+        <w:t xml:space="preserve">perspective-origin </w:t>
+      </w:r>
+      <w:r>
+        <w:rPr>
+          <w:rFonts w:ascii="NewBaskerville-Roman" w:hAnsi="NewBaskerville-Roman" w:cs="NewBaskerville-Roman"/>
+          <w:color w:val="262626"/>
+          <w:sz w:val="20"/>
+          <w:szCs w:val="20"/>
+        </w:rPr>
+        <w:t xml:space="preserve">property </w:t>
+      </w:r>
+      <w:r>
+        <w:rPr>
+          <w:rFonts w:ascii="NewBaskerville-Roman" w:hAnsi="NewBaskerville-Roman" w:cs="NewBaskerville-Roman"/>
+          <w:color w:val="262626"/>
+          <w:sz w:val="20"/>
+          <w:szCs w:val="20"/>
+        </w:rPr>
+        <w:t>shifts the camera position left or right and up or down.</w:t>
+      </w:r>
+    </w:p>
+    <w:tbl>
+      <w:tblPr>
+        <w:tblStyle w:val="TableGrid"/>
+        <w:tblW w:w="0" w:type="auto"/>
+        <w:tblLook w:val="04A0" w:firstRow="1" w:lastRow="0" w:firstColumn="1" w:lastColumn="0" w:noHBand="0" w:noVBand="1"/>
+      </w:tblPr>
+      <w:tblGrid>
+        <w:gridCol w:w="9576"/>
+      </w:tblGrid>
+      <w:tr>
+        <w:tc>
+          <w:tcPr>
+            <w:tcW w:w="9576" w:type="dxa"/>
+          </w:tcPr>
           <w:p>
             <w:pPr>
               <w:autoSpaceDE w:val="0"/>
@@ -17536,7 +18495,6 @@
               <w:adjustRightInd w:val="0"/>
               <w:rPr>
                 <w:rFonts w:ascii="Courier" w:hAnsi="Courier" w:cs="Courier"/>
-                <w:b/>
                 <w:color w:val="262626"/>
                 <w:sz w:val="16"/>
                 <w:szCs w:val="16"/>
@@ -17545,95 +18503,22 @@
             <w:r>
               <w:rPr>
                 <w:rFonts w:ascii="Courier" w:hAnsi="Courier" w:cs="Courier"/>
-                <w:b/>
-                <w:color w:val="262626"/>
-                <w:sz w:val="16"/>
-                <w:szCs w:val="16"/>
-              </w:rPr>
-              <w:t>}</w:t>
+                <w:color w:val="262626"/>
+                <w:sz w:val="16"/>
+                <w:szCs w:val="16"/>
+              </w:rPr>
+              <w:t>perspective: 200px;</w:t>
             </w:r>
           </w:p>
           <w:p>
-            <w:pPr>
-              <w:autoSpaceDE w:val="0"/>
-              <w:autoSpaceDN w:val="0"/>
-              <w:adjustRightInd w:val="0"/>
-              <w:rPr>
-                <w:rFonts w:ascii="Courier" w:hAnsi="Courier" w:cs="Courier"/>
-                <w:b/>
-                <w:color w:val="262626"/>
-                <w:sz w:val="16"/>
-                <w:szCs w:val="16"/>
-              </w:rPr>
-            </w:pPr>
-            <w:r>
-              <w:rPr>
-                <w:rFonts w:ascii="Courier" w:hAnsi="Courier" w:cs="Courier"/>
-                <w:b/>
-                <w:color w:val="262626"/>
-                <w:sz w:val="16"/>
-                <w:szCs w:val="16"/>
-              </w:rPr>
-              <w:t>.box {</w:t>
-            </w:r>
-          </w:p>
-          <w:p>
-            <w:pPr>
-              <w:autoSpaceDE w:val="0"/>
-              <w:autoSpaceDN w:val="0"/>
-              <w:adjustRightInd w:val="0"/>
-              <w:rPr>
-                <w:rFonts w:ascii="Courier" w:hAnsi="Courier" w:cs="Courier"/>
-                <w:b/>
-                <w:color w:val="262626"/>
-                <w:sz w:val="16"/>
-                <w:szCs w:val="16"/>
-              </w:rPr>
-            </w:pPr>
-            <w:r>
-              <w:rPr>
-                <w:rFonts w:ascii="Courier" w:hAnsi="Courier" w:cs="Courier"/>
-                <w:b/>
-                <w:color w:val="262626"/>
-                <w:sz w:val="16"/>
-                <w:szCs w:val="16"/>
-              </w:rPr>
-              <w:t xml:space="preserve">  </w:t>
-            </w:r>
-            <w:r>
-              <w:rPr>
-                <w:rFonts w:ascii="Courier" w:hAnsi="Courier" w:cs="Courier"/>
-                <w:b/>
-                <w:color w:val="262626"/>
-                <w:sz w:val="16"/>
-                <w:szCs w:val="16"/>
-              </w:rPr>
-              <w:t>transform: rotateX(30deg);</w:t>
-            </w:r>
-          </w:p>
-          <w:p>
-            <w:pPr>
-              <w:autoSpaceDE w:val="0"/>
-              <w:autoSpaceDN w:val="0"/>
-              <w:adjustRightInd w:val="0"/>
-              <w:rPr>
-                <w:rFonts w:ascii="Humanist521BT-BoldCondensed" w:hAnsi="Humanist521BT-BoldCondensed" w:cs="Humanist521BT-BoldCondensed"/>
-                <w:b/>
-                <w:bCs/>
-                <w:color w:val="666666"/>
-                <w:sz w:val="18"/>
-                <w:szCs w:val="18"/>
-              </w:rPr>
-            </w:pPr>
-            <w:r>
-              <w:rPr>
-                <w:rFonts w:ascii="Courier" w:hAnsi="Courier" w:cs="Courier"/>
-                <w:b/>
-                <w:color w:val="000000"/>
-                <w:sz w:val="16"/>
-                <w:szCs w:val="16"/>
-              </w:rPr>
-              <w:t>}</w:t>
+            <w:r>
+              <w:rPr>
+                <w:rFonts w:ascii="Courier" w:hAnsi="Courier" w:cs="Courier"/>
+                <w:color w:val="262626"/>
+                <w:sz w:val="16"/>
+                <w:szCs w:val="16"/>
+              </w:rPr>
+              <w:t>perspective-origin: left bottom</w:t>
             </w:r>
           </w:p>
         </w:tc>
@@ -17641,6 +18526,47 @@
     </w:tbl>
     <w:p>
       <w:pPr>
+        <w:rPr>
+          <w:b/>
+        </w:rPr>
+      </w:pPr>
+    </w:p>
+    <w:p>
+      <w:pPr>
+        <w:pStyle w:val="Heading3"/>
+        <w:rPr>
+          <w:b/>
+        </w:rPr>
+      </w:pPr>
+      <w:r>
+        <w:rPr>
+          <w:b/>
+        </w:rPr>
+        <w:t>BA</w:t>
+      </w:r>
+      <w:r>
+        <w:rPr>
+          <w:b/>
+        </w:rPr>
+        <w:t>CKFACE</w:t>
+      </w:r>
+      <w:r>
+        <w:rPr>
+          <w:b/>
+          <w:sz w:val="19"/>
+          <w:szCs w:val="19"/>
+        </w:rPr>
+        <w:t>-</w:t>
+      </w:r>
+      <w:r>
+        <w:rPr>
+          <w:b/>
+        </w:rPr>
+        <w:t>VISIBILITY PROPERTY</w:t>
+      </w:r>
+    </w:p>
+    <w:p>
+      <w:pPr>
         <w:autoSpaceDE w:val="0"/>
         <w:autoSpaceDN w:val="0"/>
         <w:adjustRightInd w:val="0"/>
@@ -17659,25 +18585,443 @@
           <w:sz w:val="20"/>
           <w:szCs w:val="20"/>
         </w:rPr>
-        <w:t>By applying one common perspective to the parent (or</w:t>
-      </w:r>
-      <w:r>
-        <w:rPr>
-          <w:rFonts w:ascii="NewBaskerville-Roman" w:hAnsi="NewBaskerville-Roman" w:cs="NewBaskerville-Roman"/>
-          <w:color w:val="262626"/>
-          <w:sz w:val="20"/>
-          <w:szCs w:val="20"/>
-        </w:rPr>
-        <w:t xml:space="preserve"> other ancestor) container, all </w:t>
-      </w:r>
-      <w:r>
-        <w:rPr>
-          <w:rFonts w:ascii="NewBaskerville-Roman" w:hAnsi="NewBaskerville-Roman" w:cs="NewBaskerville-Roman"/>
-          <w:color w:val="262626"/>
-          <w:sz w:val="20"/>
-          <w:szCs w:val="20"/>
-        </w:rPr>
-        <w:t>the elements within the parent that have 3D transforms applied will share that perspective</w:t>
+        <w:t xml:space="preserve">If you use </w:t>
+      </w:r>
+      <w:proofErr w:type="gramStart"/>
+      <w:r>
+        <w:rPr>
+          <w:rFonts w:ascii="Courier" w:hAnsi="Courier" w:cs="Courier"/>
+          <w:color w:val="262626"/>
+          <w:sz w:val="19"/>
+          <w:szCs w:val="19"/>
+        </w:rPr>
+        <w:t>rotateX(</w:t>
+      </w:r>
+      <w:proofErr w:type="gramEnd"/>
+      <w:r>
+        <w:rPr>
+          <w:rFonts w:ascii="Courier" w:hAnsi="Courier" w:cs="Courier"/>
+          <w:color w:val="262626"/>
+          <w:sz w:val="19"/>
+          <w:szCs w:val="19"/>
+        </w:rPr>
+        <w:t xml:space="preserve">) </w:t>
+      </w:r>
+      <w:r>
+        <w:rPr>
+          <w:rFonts w:ascii="NewBaskerville-Roman" w:hAnsi="NewBaskerville-Roman" w:cs="NewBaskerville-Roman"/>
+          <w:color w:val="262626"/>
+          <w:sz w:val="20"/>
+          <w:szCs w:val="20"/>
+        </w:rPr>
+        <w:t xml:space="preserve">or </w:t>
+      </w:r>
+      <w:r>
+        <w:rPr>
+          <w:rFonts w:ascii="Courier" w:hAnsi="Courier" w:cs="Courier"/>
+          <w:color w:val="262626"/>
+          <w:sz w:val="19"/>
+          <w:szCs w:val="19"/>
+        </w:rPr>
+        <w:t xml:space="preserve">rotateY() </w:t>
+      </w:r>
+      <w:r>
+        <w:rPr>
+          <w:rFonts w:ascii="NewBaskerville-Roman" w:hAnsi="NewBaskerville-Roman" w:cs="NewBaskerville-Roman"/>
+          <w:color w:val="262626"/>
+          <w:sz w:val="20"/>
+          <w:szCs w:val="20"/>
+        </w:rPr>
+        <w:t xml:space="preserve">to spin an element </w:t>
+      </w:r>
+      <w:r>
+        <w:rPr>
+          <w:rFonts w:ascii="NewBaskerville-Roman" w:hAnsi="NewBaskerville-Roman" w:cs="NewBaskerville-Roman"/>
+          <w:color w:val="262626"/>
+          <w:sz w:val="20"/>
+          <w:szCs w:val="20"/>
+        </w:rPr>
+        <w:t xml:space="preserve">more than 90 degrees, something </w:t>
+      </w:r>
+      <w:r>
+        <w:rPr>
+          <w:rFonts w:ascii="NewBaskerville-Roman" w:hAnsi="NewBaskerville-Roman" w:cs="NewBaskerville-Roman"/>
+          <w:color w:val="262626"/>
+          <w:sz w:val="20"/>
+          <w:szCs w:val="20"/>
+        </w:rPr>
+        <w:t xml:space="preserve">interesting happens: </w:t>
+      </w:r>
+      <w:r>
+        <w:rPr>
+          <w:rFonts w:ascii="NewBaskerville-Roman" w:hAnsi="NewBaskerville-Roman" w:cs="NewBaskerville-Roman"/>
+          <w:color w:val="262626"/>
+          <w:sz w:val="20"/>
+          <w:szCs w:val="20"/>
+          <w:highlight w:val="yellow"/>
+        </w:rPr>
+        <w:t>the “face” of the eleme</w:t>
+      </w:r>
+      <w:r>
+        <w:rPr>
+          <w:rFonts w:ascii="NewBaskerville-Roman" w:hAnsi="NewBaskerville-Roman" w:cs="NewBaskerville-Roman"/>
+          <w:color w:val="262626"/>
+          <w:sz w:val="20"/>
+          <w:szCs w:val="20"/>
+          <w:highlight w:val="yellow"/>
+        </w:rPr>
+        <w:t xml:space="preserve">nt is no longer directed toward </w:t>
+      </w:r>
+      <w:r>
+        <w:rPr>
+          <w:rFonts w:ascii="NewBaskerville-Roman" w:hAnsi="NewBaskerville-Roman" w:cs="NewBaskerville-Roman"/>
+          <w:color w:val="262626"/>
+          <w:sz w:val="20"/>
+          <w:szCs w:val="20"/>
+          <w:highlight w:val="yellow"/>
+        </w:rPr>
+        <w:t>you</w:t>
+      </w:r>
+      <w:r>
+        <w:rPr>
+          <w:rFonts w:ascii="NewBaskerville-Roman" w:hAnsi="NewBaskerville-Roman" w:cs="NewBaskerville-Roman"/>
+          <w:color w:val="262626"/>
+          <w:sz w:val="20"/>
+          <w:szCs w:val="20"/>
+        </w:rPr>
+        <w:t>. This is the backface of the element. By default, the b</w:t>
+      </w:r>
+      <w:r>
+        <w:rPr>
+          <w:rFonts w:ascii="NewBaskerville-Roman" w:hAnsi="NewBaskerville-Roman" w:cs="NewBaskerville-Roman"/>
+          <w:color w:val="262626"/>
+          <w:sz w:val="20"/>
+          <w:szCs w:val="20"/>
+        </w:rPr>
+        <w:t xml:space="preserve">ackface is visible, but you can </w:t>
+      </w:r>
+      <w:r>
+        <w:rPr>
+          <w:rFonts w:ascii="NewBaskerville-Roman" w:hAnsi="NewBaskerville-Roman" w:cs="NewBaskerville-Roman"/>
+          <w:color w:val="262626"/>
+          <w:sz w:val="20"/>
+          <w:szCs w:val="20"/>
+        </w:rPr>
+        <w:t xml:space="preserve">change this by applying </w:t>
+      </w:r>
+      <w:r>
+        <w:rPr>
+          <w:rFonts w:ascii="Courier" w:hAnsi="Courier" w:cs="Courier"/>
+          <w:color w:val="262626"/>
+          <w:sz w:val="19"/>
+          <w:szCs w:val="19"/>
+        </w:rPr>
+        <w:t xml:space="preserve">backface-visibility: hidden </w:t>
+      </w:r>
+      <w:r>
+        <w:rPr>
+          <w:rFonts w:ascii="NewBaskerville-Roman" w:hAnsi="NewBaskerville-Roman" w:cs="NewBaskerville-Roman"/>
+          <w:color w:val="262626"/>
+          <w:sz w:val="20"/>
+          <w:szCs w:val="20"/>
+        </w:rPr>
+        <w:t>to the element.</w:t>
+      </w:r>
+    </w:p>
+    <w:p>
+      <w:pPr>
+        <w:autoSpaceDE w:val="0"/>
+        <w:autoSpaceDN w:val="0"/>
+        <w:adjustRightInd w:val="0"/>
+        <w:spacing w:after="0" w:line="240" w:lineRule="auto"/>
+        <w:rPr>
+          <w:rFonts w:ascii="NewBaskerville-Roman" w:hAnsi="NewBaskerville-Roman" w:cs="NewBaskerville-Roman"/>
+          <w:color w:val="262626"/>
+          <w:sz w:val="20"/>
+          <w:szCs w:val="20"/>
+        </w:rPr>
+      </w:pPr>
+    </w:p>
+    <w:p>
+      <w:pPr>
+        <w:pStyle w:val="Heading2"/>
+      </w:pPr>
+      <w:r>
+        <w:t>Summary</w:t>
+      </w:r>
+    </w:p>
+    <w:p>
+      <w:pPr>
+        <w:pStyle w:val="ListParagraph"/>
+        <w:numPr>
+          <w:ilvl w:val="0"/>
+          <w:numId w:val="8"/>
+        </w:numPr>
+        <w:autoSpaceDE w:val="0"/>
+        <w:autoSpaceDN w:val="0"/>
+        <w:adjustRightInd w:val="0"/>
+        <w:spacing w:after="0" w:line="240" w:lineRule="auto"/>
+        <w:rPr>
+          <w:rFonts w:ascii="NewBaskerville-Roman" w:hAnsi="NewBaskerville-Roman" w:cs="NewBaskerville-Roman"/>
+          <w:color w:val="262626"/>
+          <w:sz w:val="20"/>
+          <w:szCs w:val="20"/>
+        </w:rPr>
+      </w:pPr>
+      <w:r>
+        <w:rPr>
+          <w:rFonts w:ascii="NewBaskerville-Roman" w:hAnsi="NewBaskerville-Roman" w:cs="NewBaskerville-Roman"/>
+          <w:color w:val="262626"/>
+          <w:sz w:val="20"/>
+          <w:szCs w:val="20"/>
+        </w:rPr>
+        <w:t xml:space="preserve">Use transforms to </w:t>
+      </w:r>
+      <w:r>
+        <w:rPr>
+          <w:rFonts w:ascii="NewBaskerville-Roman" w:hAnsi="NewBaskerville-Roman" w:cs="NewBaskerville-Roman"/>
+          <w:color w:val="FF0000"/>
+          <w:sz w:val="20"/>
+          <w:szCs w:val="20"/>
+        </w:rPr>
+        <w:t>scale, rotate, translate, and</w:t>
+      </w:r>
+      <w:r>
+        <w:rPr>
+          <w:rFonts w:ascii="NewBaskerville-Roman" w:hAnsi="NewBaskerville-Roman" w:cs="NewBaskerville-Roman"/>
+          <w:color w:val="FF0000"/>
+          <w:sz w:val="20"/>
+          <w:szCs w:val="20"/>
+        </w:rPr>
+        <w:t xml:space="preserve"> skew</w:t>
+      </w:r>
+      <w:r>
+        <w:rPr>
+          <w:rFonts w:ascii="NewBaskerville-Roman" w:hAnsi="NewBaskerville-Roman" w:cs="NewBaskerville-Roman"/>
+          <w:color w:val="262626"/>
+          <w:sz w:val="20"/>
+          <w:szCs w:val="20"/>
+        </w:rPr>
+        <w:t xml:space="preserve"> elements in two and three </w:t>
+      </w:r>
+      <w:r>
+        <w:rPr>
+          <w:rFonts w:ascii="NewBaskerville-Roman" w:hAnsi="NewBaskerville-Roman" w:cs="NewBaskerville-Roman"/>
+          <w:color w:val="262626"/>
+          <w:sz w:val="20"/>
+          <w:szCs w:val="20"/>
+        </w:rPr>
+        <w:t>dimensions.</w:t>
+      </w:r>
+    </w:p>
+    <w:p>
+      <w:pPr>
+        <w:pStyle w:val="ListParagraph"/>
+        <w:numPr>
+          <w:ilvl w:val="0"/>
+          <w:numId w:val="8"/>
+        </w:numPr>
+        <w:autoSpaceDE w:val="0"/>
+        <w:autoSpaceDN w:val="0"/>
+        <w:adjustRightInd w:val="0"/>
+        <w:spacing w:after="0" w:line="240" w:lineRule="auto"/>
+        <w:rPr>
+          <w:rFonts w:ascii="NewBaskerville-Roman" w:hAnsi="NewBaskerville-Roman" w:cs="NewBaskerville-Roman"/>
+          <w:color w:val="262626"/>
+          <w:sz w:val="20"/>
+          <w:szCs w:val="20"/>
+        </w:rPr>
+      </w:pPr>
+      <w:r>
+        <w:rPr>
+          <w:rFonts w:ascii="NewBaskerville-Roman" w:hAnsi="NewBaskerville-Roman" w:cs="NewBaskerville-Roman"/>
+          <w:color w:val="262626"/>
+          <w:sz w:val="20"/>
+          <w:szCs w:val="20"/>
+        </w:rPr>
+        <w:t>Transforms are essential for performant transitions and animations.</w:t>
+      </w:r>
+    </w:p>
+    <w:p>
+      <w:pPr>
+        <w:pStyle w:val="ListParagraph"/>
+        <w:numPr>
+          <w:ilvl w:val="0"/>
+          <w:numId w:val="8"/>
+        </w:numPr>
+        <w:autoSpaceDE w:val="0"/>
+        <w:autoSpaceDN w:val="0"/>
+        <w:adjustRightInd w:val="0"/>
+        <w:spacing w:after="0" w:line="240" w:lineRule="auto"/>
+        <w:rPr>
+          <w:rFonts w:ascii="NewBaskerville-Roman" w:hAnsi="NewBaskerville-Roman" w:cs="NewBaskerville-Roman"/>
+          <w:color w:val="262626"/>
+          <w:sz w:val="20"/>
+          <w:szCs w:val="20"/>
+        </w:rPr>
+      </w:pPr>
+      <w:r>
+        <w:rPr>
+          <w:rFonts w:ascii="NewBaskerville-Roman" w:hAnsi="NewBaskerville-Roman" w:cs="NewBaskerville-Roman"/>
+          <w:color w:val="262626"/>
+          <w:sz w:val="20"/>
+          <w:szCs w:val="20"/>
+        </w:rPr>
+        <w:t>Understand how the rendering pipeline works an</w:t>
+      </w:r>
+      <w:r>
+        <w:rPr>
+          <w:rFonts w:ascii="NewBaskerville-Roman" w:hAnsi="NewBaskerville-Roman" w:cs="NewBaskerville-Roman"/>
+          <w:color w:val="262626"/>
+          <w:sz w:val="20"/>
+          <w:szCs w:val="20"/>
+        </w:rPr>
+        <w:t xml:space="preserve">d keep it in mind when building </w:t>
+      </w:r>
+      <w:r>
+        <w:rPr>
+          <w:rFonts w:ascii="NewBaskerville-Roman" w:hAnsi="NewBaskerville-Roman" w:cs="NewBaskerville-Roman"/>
+          <w:color w:val="262626"/>
+          <w:sz w:val="20"/>
+          <w:szCs w:val="20"/>
+        </w:rPr>
+        <w:t>animations.</w:t>
+      </w:r>
+    </w:p>
+    <w:p>
+      <w:pPr>
+        <w:pStyle w:val="ListParagraph"/>
+        <w:numPr>
+          <w:ilvl w:val="0"/>
+          <w:numId w:val="7"/>
+        </w:numPr>
+        <w:autoSpaceDE w:val="0"/>
+        <w:autoSpaceDN w:val="0"/>
+        <w:adjustRightInd w:val="0"/>
+        <w:spacing w:after="0" w:line="240" w:lineRule="auto"/>
+        <w:rPr>
+          <w:rFonts w:ascii="NewBaskerville-Roman" w:hAnsi="NewBaskerville-Roman" w:cs="NewBaskerville-Roman"/>
+          <w:color w:val="262626"/>
+          <w:sz w:val="20"/>
+          <w:szCs w:val="20"/>
+        </w:rPr>
+      </w:pPr>
+      <w:r>
+        <w:rPr>
+          <w:rFonts w:ascii="NewBaskerville-Roman" w:hAnsi="NewBaskerville-Roman" w:cs="NewBaskerville-Roman"/>
+          <w:color w:val="262626"/>
+          <w:sz w:val="20"/>
+          <w:szCs w:val="20"/>
+        </w:rPr>
+        <w:t>To use a custom timing function curve to add a bounce effect to transitions.</w:t>
+      </w:r>
+    </w:p>
+    <w:p>
+      <w:pPr>
+        <w:autoSpaceDE w:val="0"/>
+        <w:autoSpaceDN w:val="0"/>
+        <w:adjustRightInd w:val="0"/>
+        <w:spacing w:after="0" w:line="240" w:lineRule="auto"/>
+        <w:rPr>
+          <w:rFonts w:ascii="NewBaskerville-Roman" w:hAnsi="NewBaskerville-Roman" w:cs="NewBaskerville-Roman"/>
+          <w:color w:val="262626"/>
+          <w:sz w:val="20"/>
+          <w:szCs w:val="20"/>
+        </w:rPr>
+      </w:pPr>
+    </w:p>
+    <w:p>
+      <w:pPr>
+        <w:autoSpaceDE w:val="0"/>
+        <w:autoSpaceDN w:val="0"/>
+        <w:adjustRightInd w:val="0"/>
+        <w:spacing w:after="0" w:line="240" w:lineRule="auto"/>
+        <w:rPr>
+          <w:rFonts w:ascii="NewBaskerville-Roman" w:hAnsi="NewBaskerville-Roman" w:cs="NewBaskerville-Roman"/>
+          <w:b/>
+          <w:color w:val="262626"/>
+          <w:sz w:val="20"/>
+          <w:szCs w:val="20"/>
+        </w:rPr>
+      </w:pPr>
+    </w:p>
+    <w:p>
+      <w:pPr>
+        <w:pStyle w:val="Heading1"/>
+        <w:rPr>
+          <w:rFonts w:ascii="NewBaskerville-Roman" w:hAnsi="NewBaskerville-Roman" w:cs="NewBaskerville-Roman"/>
+          <w:b/>
+          <w:color w:val="262626"/>
+          <w:sz w:val="20"/>
+          <w:szCs w:val="20"/>
+        </w:rPr>
+      </w:pPr>
+      <w:r>
+        <w:rPr>
+          <w:b/>
+        </w:rPr>
+        <w:t>Animations</w:t>
+      </w:r>
+    </w:p>
+    <w:p>
+      <w:pPr>
+        <w:autoSpaceDE w:val="0"/>
+        <w:autoSpaceDN w:val="0"/>
+        <w:adjustRightInd w:val="0"/>
+        <w:spacing w:after="0" w:line="240" w:lineRule="auto"/>
+        <w:rPr>
+          <w:rFonts w:ascii="NewBaskerville-Roman" w:hAnsi="NewBaskerville-Roman" w:cs="NewBaskerville-Roman"/>
+          <w:color w:val="262626"/>
+          <w:sz w:val="20"/>
+          <w:szCs w:val="20"/>
+        </w:rPr>
+      </w:pPr>
+      <w:r>
+        <w:rPr>
+          <w:rFonts w:ascii="NewBaskerville-Roman" w:hAnsi="NewBaskerville-Roman" w:cs="NewBaskerville-Roman"/>
+          <w:color w:val="262626"/>
+          <w:sz w:val="20"/>
+          <w:szCs w:val="20"/>
+        </w:rPr>
+        <w:t xml:space="preserve">A </w:t>
+      </w:r>
+      <w:r>
+        <w:rPr>
+          <w:rFonts w:ascii="NewBaskerville-Italic" w:hAnsi="NewBaskerville-Italic" w:cs="NewBaskerville-Italic"/>
+          <w:i/>
+          <w:iCs/>
+          <w:color w:val="262626"/>
+          <w:sz w:val="20"/>
+          <w:szCs w:val="20"/>
+        </w:rPr>
+        <w:t xml:space="preserve">keyframe </w:t>
+      </w:r>
+      <w:r>
+        <w:rPr>
+          <w:rFonts w:ascii="NewBaskerville-Roman" w:hAnsi="NewBaskerville-Roman" w:cs="NewBaskerville-Roman"/>
+          <w:color w:val="262626"/>
+          <w:sz w:val="20"/>
+          <w:szCs w:val="20"/>
+        </w:rPr>
+        <w:t>refers to a specific point in an anima</w:t>
+      </w:r>
+      <w:r>
+        <w:rPr>
+          <w:rFonts w:ascii="NewBaskerville-Roman" w:hAnsi="NewBaskerville-Roman" w:cs="NewBaskerville-Roman"/>
+          <w:color w:val="262626"/>
+          <w:sz w:val="20"/>
+          <w:szCs w:val="20"/>
+        </w:rPr>
+        <w:t xml:space="preserve">tion. You define some number of </w:t>
+      </w:r>
+      <w:r>
+        <w:rPr>
+          <w:rFonts w:ascii="NewBaskerville-Roman" w:hAnsi="NewBaskerville-Roman" w:cs="NewBaskerville-Roman"/>
+          <w:color w:val="262626"/>
+          <w:sz w:val="20"/>
+          <w:szCs w:val="20"/>
+        </w:rPr>
+        <w:t>keyframes, and the browser fills in, or interpolates, all the frames in between</w:t>
       </w:r>
       <w:r>
         <w:rPr>
@@ -17691,19 +19035,346 @@
     </w:p>
     <w:p>
       <w:pPr>
-        <w:pStyle w:val="Heading3"/>
-        <w:rPr>
-          <w:b/>
-        </w:rPr>
-      </w:pPr>
-      <w:r>
-        <w:rPr>
-          <w:b/>
-        </w:rPr>
-        <w:t>Implementing advanced 3D transforms</w:t>
-      </w:r>
-    </w:p>
-    <w:p>
+        <w:autoSpaceDE w:val="0"/>
+        <w:autoSpaceDN w:val="0"/>
+        <w:adjustRightInd w:val="0"/>
+        <w:spacing w:after="0" w:line="240" w:lineRule="auto"/>
+        <w:rPr>
+          <w:rFonts w:ascii="NewBaskerville-Roman" w:hAnsi="NewBaskerville-Roman" w:cs="NewBaskerville-Roman"/>
+          <w:color w:val="262626"/>
+          <w:sz w:val="20"/>
+          <w:szCs w:val="20"/>
+        </w:rPr>
+      </w:pPr>
+    </w:p>
+    <w:p>
+      <w:pPr>
+        <w:pStyle w:val="Heading2"/>
+        <w:rPr>
+          <w:b/>
+        </w:rPr>
+      </w:pPr>
+      <w:r>
+        <w:rPr>
+          <w:b/>
+        </w:rPr>
+        <w:t>Keyframes</w:t>
+      </w:r>
+    </w:p>
+    <w:p>
+      <w:pPr>
+        <w:autoSpaceDE w:val="0"/>
+        <w:autoSpaceDN w:val="0"/>
+        <w:adjustRightInd w:val="0"/>
+        <w:spacing w:after="0" w:line="240" w:lineRule="auto"/>
+        <w:rPr>
+          <w:rFonts w:ascii="NewBaskerville-Roman" w:hAnsi="NewBaskerville-Roman" w:cs="NewBaskerville-Roman"/>
+          <w:color w:val="262626"/>
+          <w:sz w:val="20"/>
+          <w:szCs w:val="20"/>
+        </w:rPr>
+      </w:pPr>
+      <w:r>
+        <w:rPr>
+          <w:rFonts w:ascii="NewBaskerville-Roman" w:hAnsi="NewBaskerville-Roman" w:cs="NewBaskerville-Roman"/>
+          <w:color w:val="262626"/>
+          <w:sz w:val="20"/>
+          <w:szCs w:val="20"/>
+          <w:highlight w:val="yellow"/>
+        </w:rPr>
+        <w:t>Anima</w:t>
+      </w:r>
+      <w:r>
+        <w:rPr>
+          <w:rFonts w:ascii="NewBaskerville-Roman" w:hAnsi="NewBaskerville-Roman" w:cs="NewBaskerville-Roman"/>
+          <w:color w:val="262626"/>
+          <w:sz w:val="20"/>
+          <w:szCs w:val="20"/>
+          <w:highlight w:val="yellow"/>
+        </w:rPr>
+        <w:t xml:space="preserve">tions in CSS contain two parts: </w:t>
+      </w:r>
+      <w:r>
+        <w:rPr>
+          <w:rFonts w:ascii="NewBaskerville-Roman" w:hAnsi="NewBaskerville-Roman" w:cs="NewBaskerville-Roman"/>
+          <w:color w:val="262626"/>
+          <w:sz w:val="20"/>
+          <w:szCs w:val="20"/>
+          <w:highlight w:val="yellow"/>
+        </w:rPr>
+        <w:t xml:space="preserve">the </w:t>
+      </w:r>
+      <w:r>
+        <w:rPr>
+          <w:rFonts w:ascii="Courier" w:hAnsi="Courier" w:cs="Courier"/>
+          <w:color w:val="262626"/>
+          <w:sz w:val="19"/>
+          <w:szCs w:val="19"/>
+          <w:highlight w:val="yellow"/>
+        </w:rPr>
+        <w:t xml:space="preserve">@keyframes </w:t>
+      </w:r>
+      <w:r>
+        <w:rPr>
+          <w:rFonts w:ascii="NewBaskerville-Roman" w:hAnsi="NewBaskerville-Roman" w:cs="NewBaskerville-Roman"/>
+          <w:color w:val="262626"/>
+          <w:sz w:val="20"/>
+          <w:szCs w:val="20"/>
+          <w:highlight w:val="yellow"/>
+        </w:rPr>
+        <w:t xml:space="preserve">at-rule, which defines </w:t>
+      </w:r>
+      <w:r>
+        <w:rPr>
+          <w:rFonts w:ascii="NewBaskerville-Roman" w:hAnsi="NewBaskerville-Roman" w:cs="NewBaskerville-Roman"/>
+          <w:color w:val="262626"/>
+          <w:sz w:val="20"/>
+          <w:szCs w:val="20"/>
+          <w:highlight w:val="yellow"/>
+        </w:rPr>
+        <w:t xml:space="preserve">an animation, and the </w:t>
+      </w:r>
+      <w:r>
+        <w:rPr>
+          <w:rFonts w:ascii="Courier" w:hAnsi="Courier" w:cs="Courier"/>
+          <w:color w:val="262626"/>
+          <w:sz w:val="19"/>
+          <w:szCs w:val="19"/>
+          <w:highlight w:val="yellow"/>
+        </w:rPr>
+        <w:t xml:space="preserve">animation </w:t>
+      </w:r>
+      <w:r>
+        <w:rPr>
+          <w:rFonts w:ascii="NewBaskerville-Roman" w:hAnsi="NewBaskerville-Roman" w:cs="NewBaskerville-Roman"/>
+          <w:color w:val="262626"/>
+          <w:sz w:val="20"/>
+          <w:szCs w:val="20"/>
+          <w:highlight w:val="yellow"/>
+        </w:rPr>
+        <w:t>property, which applies that animation</w:t>
+      </w:r>
+      <w:r>
+        <w:rPr>
+          <w:rFonts w:ascii="Courier" w:hAnsi="Courier" w:cs="Courier"/>
+          <w:color w:val="262626"/>
+          <w:sz w:val="19"/>
+          <w:szCs w:val="19"/>
+          <w:highlight w:val="yellow"/>
+        </w:rPr>
+        <w:t xml:space="preserve"> </w:t>
+      </w:r>
+      <w:r>
+        <w:rPr>
+          <w:rFonts w:ascii="NewBaskerville-Roman" w:hAnsi="NewBaskerville-Roman" w:cs="NewBaskerville-Roman"/>
+          <w:color w:val="262626"/>
+          <w:sz w:val="20"/>
+          <w:szCs w:val="20"/>
+          <w:highlight w:val="yellow"/>
+        </w:rPr>
+        <w:t>to an element.</w:t>
+      </w:r>
+    </w:p>
+    <w:p>
+      <w:pPr>
+        <w:autoSpaceDE w:val="0"/>
+        <w:autoSpaceDN w:val="0"/>
+        <w:adjustRightInd w:val="0"/>
+        <w:spacing w:after="0" w:line="240" w:lineRule="auto"/>
+        <w:rPr>
+          <w:rFonts w:ascii="NewBaskerville-Roman" w:hAnsi="NewBaskerville-Roman" w:cs="NewBaskerville-Roman"/>
+          <w:color w:val="262626"/>
+          <w:sz w:val="20"/>
+          <w:szCs w:val="20"/>
+        </w:rPr>
+      </w:pPr>
+    </w:p>
+    <w:p>
+      <w:pPr>
+        <w:autoSpaceDE w:val="0"/>
+        <w:autoSpaceDN w:val="0"/>
+        <w:adjustRightInd w:val="0"/>
+        <w:spacing w:after="0" w:line="240" w:lineRule="auto"/>
+        <w:rPr>
+          <w:rFonts w:ascii="Courier" w:hAnsi="Courier" w:cs="Courier"/>
+          <w:color w:val="262626"/>
+          <w:sz w:val="19"/>
+          <w:szCs w:val="19"/>
+        </w:rPr>
+      </w:pPr>
+      <w:r>
+        <w:rPr>
+          <w:rFonts w:ascii="NewBaskerville-Roman" w:hAnsi="NewBaskerville-Roman" w:cs="NewBaskerville-Roman"/>
+          <w:color w:val="262626"/>
+          <w:sz w:val="20"/>
+          <w:szCs w:val="20"/>
+        </w:rPr>
+        <w:t xml:space="preserve">A keyframe animation needs a name; this example defines an animation named </w:t>
+      </w:r>
+      <w:r>
+        <w:rPr>
+          <w:rFonts w:ascii="Courier" w:hAnsi="Courier" w:cs="Courier"/>
+          <w:color w:val="262626"/>
+          <w:sz w:val="19"/>
+          <w:szCs w:val="19"/>
+        </w:rPr>
+        <w:t>overand-</w:t>
+      </w:r>
+    </w:p>
+    <w:p>
+      <w:pPr>
+        <w:autoSpaceDE w:val="0"/>
+        <w:autoSpaceDN w:val="0"/>
+        <w:adjustRightInd w:val="0"/>
+        <w:spacing w:after="0" w:line="240" w:lineRule="auto"/>
+        <w:rPr>
+          <w:rFonts w:ascii="NewBaskerville-Roman" w:hAnsi="NewBaskerville-Roman" w:cs="NewBaskerville-Roman"/>
+          <w:color w:val="262626"/>
+          <w:sz w:val="20"/>
+          <w:szCs w:val="20"/>
+        </w:rPr>
+      </w:pPr>
+      <w:r>
+        <w:rPr>
+          <w:rFonts w:ascii="Courier" w:hAnsi="Courier" w:cs="Courier"/>
+          <w:color w:val="262626"/>
+          <w:sz w:val="19"/>
+          <w:szCs w:val="19"/>
+        </w:rPr>
+        <w:t>back</w:t>
+      </w:r>
+      <w:r>
+        <w:rPr>
+          <w:rFonts w:ascii="NewBaskerville-Roman" w:hAnsi="NewBaskerville-Roman" w:cs="NewBaskerville-Roman"/>
+          <w:color w:val="262626"/>
+          <w:sz w:val="20"/>
+          <w:szCs w:val="20"/>
+        </w:rPr>
+        <w:t>. It then defines three keyframes using percentages. These percentages indicate</w:t>
+      </w:r>
+    </w:p>
+    <w:p>
+      <w:pPr>
+        <w:autoSpaceDE w:val="0"/>
+        <w:autoSpaceDN w:val="0"/>
+        <w:adjustRightInd w:val="0"/>
+        <w:spacing w:after="0" w:line="240" w:lineRule="auto"/>
+        <w:rPr>
+          <w:rFonts w:ascii="NewBaskerville-Roman" w:hAnsi="NewBaskerville-Roman" w:cs="NewBaskerville-Roman"/>
+          <w:color w:val="262626"/>
+          <w:sz w:val="20"/>
+          <w:szCs w:val="20"/>
+        </w:rPr>
+      </w:pPr>
+      <w:r>
+        <w:rPr>
+          <w:rFonts w:ascii="NewBaskerville-Roman" w:hAnsi="NewBaskerville-Roman" w:cs="NewBaskerville-Roman"/>
+          <w:color w:val="262626"/>
+          <w:sz w:val="20"/>
+          <w:szCs w:val="20"/>
+        </w:rPr>
+        <w:t>when in the animation each keyframe occurs: one at the beginning of the animation</w:t>
+      </w:r>
+    </w:p>
+    <w:p>
+      <w:pPr>
+        <w:autoSpaceDE w:val="0"/>
+        <w:autoSpaceDN w:val="0"/>
+        <w:adjustRightInd w:val="0"/>
+        <w:spacing w:after="0" w:line="240" w:lineRule="auto"/>
+        <w:rPr>
+          <w:rFonts w:ascii="NewBaskerville-Roman" w:hAnsi="NewBaskerville-Roman" w:cs="NewBaskerville-Roman"/>
+          <w:color w:val="262626"/>
+          <w:sz w:val="20"/>
+          <w:szCs w:val="20"/>
+        </w:rPr>
+      </w:pPr>
+      <w:r>
+        <w:rPr>
+          <w:rFonts w:ascii="NewBaskerville-Roman" w:hAnsi="NewBaskerville-Roman" w:cs="NewBaskerville-Roman"/>
+          <w:color w:val="262626"/>
+          <w:sz w:val="20"/>
+          <w:szCs w:val="20"/>
+        </w:rPr>
+        <w:t>(</w:t>
+      </w:r>
+      <w:r>
+        <w:rPr>
+          <w:rFonts w:ascii="Courier" w:hAnsi="Courier" w:cs="Courier"/>
+          <w:color w:val="262626"/>
+          <w:sz w:val="19"/>
+          <w:szCs w:val="19"/>
+        </w:rPr>
+        <w:t>0%</w:t>
+      </w:r>
+      <w:r>
+        <w:rPr>
+          <w:rFonts w:ascii="NewBaskerville-Roman" w:hAnsi="NewBaskerville-Roman" w:cs="NewBaskerville-Roman"/>
+          <w:color w:val="262626"/>
+          <w:sz w:val="20"/>
+          <w:szCs w:val="20"/>
+        </w:rPr>
+        <w:t>), one in the middle (</w:t>
+      </w:r>
+      <w:r>
+        <w:rPr>
+          <w:rFonts w:ascii="Courier" w:hAnsi="Courier" w:cs="Courier"/>
+          <w:color w:val="262626"/>
+          <w:sz w:val="19"/>
+          <w:szCs w:val="19"/>
+        </w:rPr>
+        <w:t>50%</w:t>
+      </w:r>
+      <w:r>
+        <w:rPr>
+          <w:rFonts w:ascii="NewBaskerville-Roman" w:hAnsi="NewBaskerville-Roman" w:cs="NewBaskerville-Roman"/>
+          <w:color w:val="262626"/>
+          <w:sz w:val="20"/>
+          <w:szCs w:val="20"/>
+        </w:rPr>
+        <w:t>), and one at the end (</w:t>
+      </w:r>
+      <w:r>
+        <w:rPr>
+          <w:rFonts w:ascii="Courier" w:hAnsi="Courier" w:cs="Courier"/>
+          <w:color w:val="262626"/>
+          <w:sz w:val="19"/>
+          <w:szCs w:val="19"/>
+        </w:rPr>
+        <w:t>100%</w:t>
+      </w:r>
+      <w:r>
+        <w:rPr>
+          <w:rFonts w:ascii="NewBaskerville-Roman" w:hAnsi="NewBaskerville-Roman" w:cs="NewBaskerville-Roman"/>
+          <w:color w:val="262626"/>
+          <w:sz w:val="20"/>
+          <w:szCs w:val="20"/>
+        </w:rPr>
+        <w:t>). The declarations inside</w:t>
+      </w:r>
+    </w:p>
+    <w:p>
+      <w:pPr>
+        <w:autoSpaceDE w:val="0"/>
+        <w:autoSpaceDN w:val="0"/>
+        <w:adjustRightInd w:val="0"/>
+        <w:spacing w:after="0" w:line="240" w:lineRule="auto"/>
+        <w:rPr>
+          <w:rFonts w:ascii="NewBaskerville-Roman" w:hAnsi="NewBaskerville-Roman" w:cs="NewBaskerville-Roman"/>
+          <w:color w:val="262626"/>
+          <w:sz w:val="20"/>
+          <w:szCs w:val="20"/>
+        </w:rPr>
+      </w:pPr>
+      <w:r>
+        <w:rPr>
+          <w:rFonts w:ascii="NewBaskerville-Roman" w:hAnsi="NewBaskerville-Roman" w:cs="NewBaskerville-Roman"/>
+          <w:color w:val="262626"/>
+          <w:sz w:val="20"/>
+          <w:szCs w:val="20"/>
+        </w:rPr>
+        <w:t>each of these blocks define how that keyframe appears.</w:t>
+      </w:r>
       <w:bookmarkStart w:id="0" w:name="_GoBack"/>
       <w:bookmarkEnd w:id="0"/>
     </w:p>
@@ -17946,9 +19617,9 @@
     </w:lvl>
   </w:abstractNum>
   <w:abstractNum w:abstractNumId="2" w15:restartNumberingAfterBreak="0">
-    <w:nsid w:val="2E49636D"/>
+    <w:nsid w:val="1F7450A4"/>
     <w:multiLevelType w:val="hybridMultilevel"/>
-    <w:tmpl w:val="4384A92C"/>
+    <w:tmpl w:val="F7F66302"/>
     <w:lvl w:ilvl="0" w:tplc="04090001">
       <w:start w:val="1"/>
       <w:numFmt w:val="bullet"/>
@@ -18059,9 +19730,9 @@
     </w:lvl>
   </w:abstractNum>
   <w:abstractNum w:abstractNumId="3" w15:restartNumberingAfterBreak="0">
-    <w:nsid w:val="396C15F5"/>
+    <w:nsid w:val="2E49636D"/>
     <w:multiLevelType w:val="hybridMultilevel"/>
-    <w:tmpl w:val="F41EC22A"/>
+    <w:tmpl w:val="4384A92C"/>
     <w:lvl w:ilvl="0" w:tplc="04090001">
       <w:start w:val="1"/>
       <w:numFmt w:val="bullet"/>
@@ -18172,9 +19843,9 @@
     </w:lvl>
   </w:abstractNum>
   <w:abstractNum w:abstractNumId="4" w15:restartNumberingAfterBreak="0">
-    <w:nsid w:val="3FC36798"/>
+    <w:nsid w:val="396C15F5"/>
     <w:multiLevelType w:val="hybridMultilevel"/>
-    <w:tmpl w:val="26B44E70"/>
+    <w:tmpl w:val="F41EC22A"/>
     <w:lvl w:ilvl="0" w:tplc="04090001">
       <w:start w:val="1"/>
       <w:numFmt w:val="bullet"/>
@@ -18285,9 +19956,9 @@
     </w:lvl>
   </w:abstractNum>
   <w:abstractNum w:abstractNumId="5" w15:restartNumberingAfterBreak="0">
-    <w:nsid w:val="5F562C7C"/>
+    <w:nsid w:val="3FC36798"/>
     <w:multiLevelType w:val="hybridMultilevel"/>
-    <w:tmpl w:val="BD54D09E"/>
+    <w:tmpl w:val="26B44E70"/>
     <w:lvl w:ilvl="0" w:tplc="04090001">
       <w:start w:val="1"/>
       <w:numFmt w:val="bullet"/>
@@ -18397,23 +20068,255 @@
       </w:rPr>
     </w:lvl>
   </w:abstractNum>
+  <w:abstractNum w:abstractNumId="6" w15:restartNumberingAfterBreak="0">
+    <w:nsid w:val="5F562C7C"/>
+    <w:multiLevelType w:val="hybridMultilevel"/>
+    <w:tmpl w:val="BD54D09E"/>
+    <w:lvl w:ilvl="0" w:tplc="04090001">
+      <w:start w:val="1"/>
+      <w:numFmt w:val="bullet"/>
+      <w:lvlText w:val=""/>
+      <w:lvlJc w:val="left"/>
+      <w:pPr>
+        <w:ind w:left="720" w:hanging="360"/>
+      </w:pPr>
+      <w:rPr>
+        <w:rFonts w:ascii="Symbol" w:hAnsi="Symbol" w:hint="default"/>
+      </w:rPr>
+    </w:lvl>
+    <w:lvl w:ilvl="1" w:tplc="04090003" w:tentative="1">
+      <w:start w:val="1"/>
+      <w:numFmt w:val="bullet"/>
+      <w:lvlText w:val="o"/>
+      <w:lvlJc w:val="left"/>
+      <w:pPr>
+        <w:ind w:left="1440" w:hanging="360"/>
+      </w:pPr>
+      <w:rPr>
+        <w:rFonts w:ascii="Courier New" w:hAnsi="Courier New" w:cs="Courier New" w:hint="default"/>
+      </w:rPr>
+    </w:lvl>
+    <w:lvl w:ilvl="2" w:tplc="04090005" w:tentative="1">
+      <w:start w:val="1"/>
+      <w:numFmt w:val="bullet"/>
+      <w:lvlText w:val=""/>
+      <w:lvlJc w:val="left"/>
+      <w:pPr>
+        <w:ind w:left="2160" w:hanging="360"/>
+      </w:pPr>
+      <w:rPr>
+        <w:rFonts w:ascii="Wingdings" w:hAnsi="Wingdings" w:hint="default"/>
+      </w:rPr>
+    </w:lvl>
+    <w:lvl w:ilvl="3" w:tplc="04090001" w:tentative="1">
+      <w:start w:val="1"/>
+      <w:numFmt w:val="bullet"/>
+      <w:lvlText w:val=""/>
+      <w:lvlJc w:val="left"/>
+      <w:pPr>
+        <w:ind w:left="2880" w:hanging="360"/>
+      </w:pPr>
+      <w:rPr>
+        <w:rFonts w:ascii="Symbol" w:hAnsi="Symbol" w:hint="default"/>
+      </w:rPr>
+    </w:lvl>
+    <w:lvl w:ilvl="4" w:tplc="04090003" w:tentative="1">
+      <w:start w:val="1"/>
+      <w:numFmt w:val="bullet"/>
+      <w:lvlText w:val="o"/>
+      <w:lvlJc w:val="left"/>
+      <w:pPr>
+        <w:ind w:left="3600" w:hanging="360"/>
+      </w:pPr>
+      <w:rPr>
+        <w:rFonts w:ascii="Courier New" w:hAnsi="Courier New" w:cs="Courier New" w:hint="default"/>
+      </w:rPr>
+    </w:lvl>
+    <w:lvl w:ilvl="5" w:tplc="04090005" w:tentative="1">
+      <w:start w:val="1"/>
+      <w:numFmt w:val="bullet"/>
+      <w:lvlText w:val=""/>
+      <w:lvlJc w:val="left"/>
+      <w:pPr>
+        <w:ind w:left="4320" w:hanging="360"/>
+      </w:pPr>
+      <w:rPr>
+        <w:rFonts w:ascii="Wingdings" w:hAnsi="Wingdings" w:hint="default"/>
+      </w:rPr>
+    </w:lvl>
+    <w:lvl w:ilvl="6" w:tplc="04090001" w:tentative="1">
+      <w:start w:val="1"/>
+      <w:numFmt w:val="bullet"/>
+      <w:lvlText w:val=""/>
+      <w:lvlJc w:val="left"/>
+      <w:pPr>
+        <w:ind w:left="5040" w:hanging="360"/>
+      </w:pPr>
+      <w:rPr>
+        <w:rFonts w:ascii="Symbol" w:hAnsi="Symbol" w:hint="default"/>
+      </w:rPr>
+    </w:lvl>
+    <w:lvl w:ilvl="7" w:tplc="04090003" w:tentative="1">
+      <w:start w:val="1"/>
+      <w:numFmt w:val="bullet"/>
+      <w:lvlText w:val="o"/>
+      <w:lvlJc w:val="left"/>
+      <w:pPr>
+        <w:ind w:left="5760" w:hanging="360"/>
+      </w:pPr>
+      <w:rPr>
+        <w:rFonts w:ascii="Courier New" w:hAnsi="Courier New" w:cs="Courier New" w:hint="default"/>
+      </w:rPr>
+    </w:lvl>
+    <w:lvl w:ilvl="8" w:tplc="04090005" w:tentative="1">
+      <w:start w:val="1"/>
+      <w:numFmt w:val="bullet"/>
+      <w:lvlText w:val=""/>
+      <w:lvlJc w:val="left"/>
+      <w:pPr>
+        <w:ind w:left="6480" w:hanging="360"/>
+      </w:pPr>
+      <w:rPr>
+        <w:rFonts w:ascii="Wingdings" w:hAnsi="Wingdings" w:hint="default"/>
+      </w:rPr>
+    </w:lvl>
+  </w:abstractNum>
+  <w:abstractNum w:abstractNumId="7" w15:restartNumberingAfterBreak="0">
+    <w:nsid w:val="6F1B2C20"/>
+    <w:multiLevelType w:val="hybridMultilevel"/>
+    <w:tmpl w:val="07DA9360"/>
+    <w:lvl w:ilvl="0" w:tplc="04090001">
+      <w:start w:val="1"/>
+      <w:numFmt w:val="bullet"/>
+      <w:lvlText w:val=""/>
+      <w:lvlJc w:val="left"/>
+      <w:pPr>
+        <w:ind w:left="720" w:hanging="360"/>
+      </w:pPr>
+      <w:rPr>
+        <w:rFonts w:ascii="Symbol" w:hAnsi="Symbol" w:hint="default"/>
+      </w:rPr>
+    </w:lvl>
+    <w:lvl w:ilvl="1" w:tplc="04090003" w:tentative="1">
+      <w:start w:val="1"/>
+      <w:numFmt w:val="bullet"/>
+      <w:lvlText w:val="o"/>
+      <w:lvlJc w:val="left"/>
+      <w:pPr>
+        <w:ind w:left="1440" w:hanging="360"/>
+      </w:pPr>
+      <w:rPr>
+        <w:rFonts w:ascii="Courier New" w:hAnsi="Courier New" w:cs="Courier New" w:hint="default"/>
+      </w:rPr>
+    </w:lvl>
+    <w:lvl w:ilvl="2" w:tplc="04090005" w:tentative="1">
+      <w:start w:val="1"/>
+      <w:numFmt w:val="bullet"/>
+      <w:lvlText w:val=""/>
+      <w:lvlJc w:val="left"/>
+      <w:pPr>
+        <w:ind w:left="2160" w:hanging="360"/>
+      </w:pPr>
+      <w:rPr>
+        <w:rFonts w:ascii="Wingdings" w:hAnsi="Wingdings" w:hint="default"/>
+      </w:rPr>
+    </w:lvl>
+    <w:lvl w:ilvl="3" w:tplc="04090001" w:tentative="1">
+      <w:start w:val="1"/>
+      <w:numFmt w:val="bullet"/>
+      <w:lvlText w:val=""/>
+      <w:lvlJc w:val="left"/>
+      <w:pPr>
+        <w:ind w:left="2880" w:hanging="360"/>
+      </w:pPr>
+      <w:rPr>
+        <w:rFonts w:ascii="Symbol" w:hAnsi="Symbol" w:hint="default"/>
+      </w:rPr>
+    </w:lvl>
+    <w:lvl w:ilvl="4" w:tplc="04090003" w:tentative="1">
+      <w:start w:val="1"/>
+      <w:numFmt w:val="bullet"/>
+      <w:lvlText w:val="o"/>
+      <w:lvlJc w:val="left"/>
+      <w:pPr>
+        <w:ind w:left="3600" w:hanging="360"/>
+      </w:pPr>
+      <w:rPr>
+        <w:rFonts w:ascii="Courier New" w:hAnsi="Courier New" w:cs="Courier New" w:hint="default"/>
+      </w:rPr>
+    </w:lvl>
+    <w:lvl w:ilvl="5" w:tplc="04090005" w:tentative="1">
+      <w:start w:val="1"/>
+      <w:numFmt w:val="bullet"/>
+      <w:lvlText w:val=""/>
+      <w:lvlJc w:val="left"/>
+      <w:pPr>
+        <w:ind w:left="4320" w:hanging="360"/>
+      </w:pPr>
+      <w:rPr>
+        <w:rFonts w:ascii="Wingdings" w:hAnsi="Wingdings" w:hint="default"/>
+      </w:rPr>
+    </w:lvl>
+    <w:lvl w:ilvl="6" w:tplc="04090001" w:tentative="1">
+      <w:start w:val="1"/>
+      <w:numFmt w:val="bullet"/>
+      <w:lvlText w:val=""/>
+      <w:lvlJc w:val="left"/>
+      <w:pPr>
+        <w:ind w:left="5040" w:hanging="360"/>
+      </w:pPr>
+      <w:rPr>
+        <w:rFonts w:ascii="Symbol" w:hAnsi="Symbol" w:hint="default"/>
+      </w:rPr>
+    </w:lvl>
+    <w:lvl w:ilvl="7" w:tplc="04090003" w:tentative="1">
+      <w:start w:val="1"/>
+      <w:numFmt w:val="bullet"/>
+      <w:lvlText w:val="o"/>
+      <w:lvlJc w:val="left"/>
+      <w:pPr>
+        <w:ind w:left="5760" w:hanging="360"/>
+      </w:pPr>
+      <w:rPr>
+        <w:rFonts w:ascii="Courier New" w:hAnsi="Courier New" w:cs="Courier New" w:hint="default"/>
+      </w:rPr>
+    </w:lvl>
+    <w:lvl w:ilvl="8" w:tplc="04090005" w:tentative="1">
+      <w:start w:val="1"/>
+      <w:numFmt w:val="bullet"/>
+      <w:lvlText w:val=""/>
+      <w:lvlJc w:val="left"/>
+      <w:pPr>
+        <w:ind w:left="6480" w:hanging="360"/>
+      </w:pPr>
+      <w:rPr>
+        <w:rFonts w:ascii="Wingdings" w:hAnsi="Wingdings" w:hint="default"/>
+      </w:rPr>
+    </w:lvl>
+  </w:abstractNum>
   <w:num w:numId="1">
     <w:abstractNumId w:val="0"/>
   </w:num>
   <w:num w:numId="2">
-    <w:abstractNumId w:val="2"/>
+    <w:abstractNumId w:val="3"/>
   </w:num>
   <w:num w:numId="3">
-    <w:abstractNumId w:val="4"/>
+    <w:abstractNumId w:val="5"/>
   </w:num>
   <w:num w:numId="4">
-    <w:abstractNumId w:val="5"/>
+    <w:abstractNumId w:val="6"/>
   </w:num>
   <w:num w:numId="5">
     <w:abstractNumId w:val="1"/>
   </w:num>
   <w:num w:numId="6">
-    <w:abstractNumId w:val="3"/>
+    <w:abstractNumId w:val="4"/>
+  </w:num>
+  <w:num w:numId="7">
+    <w:abstractNumId w:val="2"/>
+  </w:num>
+  <w:num w:numId="8">
+    <w:abstractNumId w:val="7"/>
   </w:num>
 </w:numbering>
 </file>
@@ -19276,7 +21179,7 @@
 </file>
 
 <file path=customXml/itemProps1.xml><?xml version="1.0" encoding="utf-8"?>
-<ds:datastoreItem xmlns:ds="http://schemas.openxmlformats.org/officeDocument/2006/customXml" ds:itemID="{4200FF7D-9C7F-4072-B29B-CDA35BDFA250}">
+<ds:datastoreItem xmlns:ds="http://schemas.openxmlformats.org/officeDocument/2006/customXml" ds:itemID="{FAB3F47D-55EB-40A1-BEF2-87A3531714BA}">
   <ds:schemaRefs>
     <ds:schemaRef ds:uri="http://schemas.openxmlformats.org/officeDocument/2006/bibliography"/>
   </ds:schemaRefs>

</xml_diff>